<commit_message>
2/3 of the class
</commit_message>
<xml_diff>
--- a/Session2_Ta/EXE2_answer.docx
+++ b/Session2_Ta/EXE2_answer.docx
@@ -436,13 +436,7 @@
             <w:rPr>
               <w:rFonts w:ascii="Cambria Math" w:eastAsiaTheme="minorEastAsia" w:hAnsi="Cambria Math"/>
             </w:rPr>
-            <m:t>0</m:t>
-          </m:r>
-          <m:r>
-            <w:rPr>
-              <w:rFonts w:ascii="Cambria Math" w:eastAsiaTheme="minorEastAsia" w:hAnsi="Cambria Math"/>
-            </w:rPr>
-            <m:t>=</m:t>
+            <m:t>0=</m:t>
           </m:r>
           <m:sSubSup>
             <m:sSubSupPr>
@@ -2149,13 +2143,7 @@
                         <w:rPr>
                           <w:rFonts w:ascii="Cambria Math" w:eastAsiaTheme="minorEastAsia" w:hAnsi="Cambria Math"/>
                         </w:rPr>
-                        <m:t>i</m:t>
-                      </m:r>
-                      <m:r>
-                        <w:rPr>
-                          <w:rFonts w:ascii="Cambria Math" w:eastAsiaTheme="minorEastAsia" w:hAnsi="Cambria Math"/>
-                        </w:rPr>
-                        <m:t>,j</m:t>
+                        <m:t>i,j</m:t>
                       </m:r>
                     </m:sub>
                   </m:sSub>
@@ -3203,13 +3191,7 @@
                     <w:rPr>
                       <w:rFonts w:ascii="Cambria Math" w:hAnsi="Cambria Math"/>
                     </w:rPr>
-                    <m:t>i</m:t>
-                  </m:r>
-                  <m:r>
-                    <w:rPr>
-                      <w:rFonts w:ascii="Cambria Math" w:hAnsi="Cambria Math"/>
-                    </w:rPr>
-                    <m:t>,j</m:t>
+                    <m:t>i,j</m:t>
                   </m:r>
                 </m:sub>
               </m:sSub>
@@ -3367,13 +3349,7 @@
                     <w:rPr>
                       <w:rFonts w:ascii="Cambria Math" w:hAnsi="Cambria Math"/>
                     </w:rPr>
-                    <m:t>i</m:t>
-                  </m:r>
-                  <m:r>
-                    <w:rPr>
-                      <w:rFonts w:ascii="Cambria Math" w:hAnsi="Cambria Math"/>
-                    </w:rPr>
-                    <m:t>,j</m:t>
+                    <m:t>i,j</m:t>
                   </m:r>
                 </m:sub>
               </m:sSub>
@@ -4390,7 +4366,21 @@
         <w:rPr>
           <w:rFonts w:eastAsiaTheme="minorEastAsia"/>
         </w:rPr>
-        <w:t>In thermodynamics we have 3 cases in order to determine fugacity:</w:t>
+        <w:t xml:space="preserve">In thermodynamics we have 3 cases </w:t>
+      </w:r>
+      <w:proofErr w:type="gramStart"/>
+      <w:r>
+        <w:rPr>
+          <w:rFonts w:eastAsiaTheme="minorEastAsia"/>
+        </w:rPr>
+        <w:t>in order to</w:t>
+      </w:r>
+      <w:proofErr w:type="gramEnd"/>
+      <w:r>
+        <w:rPr>
+          <w:rFonts w:eastAsiaTheme="minorEastAsia"/>
+        </w:rPr>
+        <w:t xml:space="preserve"> determine fugacity:</w:t>
       </w:r>
     </w:p>
     <w:p>
@@ -5202,6 +5192,20 @@
     </w:p>
     <w:p>
       <w:pPr>
+        <w:jc w:val="both"/>
+        <w:rPr>
+          <w:rFonts w:eastAsiaTheme="minorEastAsia"/>
+        </w:rPr>
+      </w:pPr>
+      <w:r>
+        <w:rPr>
+          <w:rFonts w:eastAsiaTheme="minorEastAsia"/>
+        </w:rPr>
+        <w:t>Let’s study on the effect of Pressure and Temperature on the system:</w:t>
+      </w:r>
+    </w:p>
+    <w:p>
+      <w:pPr>
         <w:pStyle w:val="ListParagraph"/>
         <w:numPr>
           <w:ilvl w:val="0"/>
@@ -5220,7 +5224,39 @@
           <w:b/>
           <w:bCs/>
         </w:rPr>
-        <w:t>T effect @ constant P:</w:t>
+        <w:t>T</w:t>
+      </w:r>
+      <w:r>
+        <w:rPr>
+          <w:rFonts w:eastAsiaTheme="minorEastAsia"/>
+          <w:b/>
+          <w:bCs/>
+        </w:rPr>
+        <w:t>emperature</w:t>
+      </w:r>
+      <w:r>
+        <w:rPr>
+          <w:rFonts w:eastAsiaTheme="minorEastAsia"/>
+          <w:b/>
+          <w:bCs/>
+        </w:rPr>
+        <w:t xml:space="preserve"> effect @ constant P</w:t>
+      </w:r>
+      <w:r>
+        <w:rPr>
+          <w:rFonts w:eastAsiaTheme="minorEastAsia"/>
+          <w:b/>
+          <w:bCs/>
+        </w:rPr>
+        <w:t>ressure</w:t>
+      </w:r>
+      <w:r>
+        <w:rPr>
+          <w:rFonts w:eastAsiaTheme="minorEastAsia"/>
+          <w:b/>
+          <w:bCs/>
+        </w:rPr>
+        <w:t>:</w:t>
       </w:r>
     </w:p>
     <w:p>
@@ -5678,7 +5714,31 @@
           <w:b/>
           <w:bCs/>
         </w:rPr>
-        <w:t>P effect @ constant T</w:t>
+        <w:t>P</w:t>
+      </w:r>
+      <w:r>
+        <w:rPr>
+          <w:rFonts w:eastAsiaTheme="minorEastAsia"/>
+          <w:b/>
+          <w:bCs/>
+        </w:rPr>
+        <w:t>ressure</w:t>
+      </w:r>
+      <w:r>
+        <w:rPr>
+          <w:rFonts w:eastAsiaTheme="minorEastAsia"/>
+          <w:b/>
+          <w:bCs/>
+        </w:rPr>
+        <w:t xml:space="preserve"> effect @ constant T</w:t>
+      </w:r>
+      <w:r>
+        <w:rPr>
+          <w:rFonts w:eastAsiaTheme="minorEastAsia"/>
+          <w:b/>
+          <w:bCs/>
+        </w:rPr>
+        <w:t>emperature:</w:t>
       </w:r>
     </w:p>
     <w:p>
@@ -6442,7 +6502,19 @@
         <w:rPr>
           <w:rFonts w:eastAsiaTheme="minorEastAsia"/>
         </w:rPr>
-        <w:t xml:space="preserve"> will be decreased.</w:t>
+        <w:t xml:space="preserve"> will be decreased</w:t>
+      </w:r>
+      <w:r>
+        <w:rPr>
+          <w:rFonts w:eastAsiaTheme="minorEastAsia"/>
+        </w:rPr>
+        <w:t xml:space="preserve"> (favor the product)</w:t>
+      </w:r>
+      <w:r>
+        <w:rPr>
+          <w:rFonts w:eastAsiaTheme="minorEastAsia"/>
+        </w:rPr>
+        <w:t>.</w:t>
       </w:r>
     </w:p>
     <w:p>
@@ -6456,13 +6528,13 @@
         <w:rPr>
           <w:rFonts w:eastAsiaTheme="minorEastAsia"/>
         </w:rPr>
-        <w:t>Else</w:t>
-      </w:r>
-      <w:r>
-        <w:rPr>
-          <w:rFonts w:eastAsiaTheme="minorEastAsia"/>
-        </w:rPr>
-        <w:t>if c+d &lt; a+b</w:t>
+        <w:t>If</w:t>
+      </w:r>
+      <w:r>
+        <w:rPr>
+          <w:rFonts w:eastAsiaTheme="minorEastAsia"/>
+        </w:rPr>
+        <w:t xml:space="preserve"> c+d &lt; a+b</w:t>
       </w:r>
       <w:r>
         <w:rPr>
@@ -6638,7 +6710,19 @@
         <w:rPr>
           <w:rFonts w:eastAsiaTheme="minorEastAsia"/>
         </w:rPr>
-        <w:t xml:space="preserve"> will be increased.</w:t>
+        <w:t xml:space="preserve"> will be increase</w:t>
+      </w:r>
+      <w:r>
+        <w:rPr>
+          <w:rFonts w:eastAsiaTheme="minorEastAsia"/>
+        </w:rPr>
+        <w:t>d</w:t>
+      </w:r>
+      <w:r>
+        <w:rPr>
+          <w:rFonts w:eastAsiaTheme="minorEastAsia"/>
+        </w:rPr>
+        <w:t>.</w:t>
       </w:r>
     </w:p>
     <w:p>
@@ -6832,14 +6916,6 @@
           <w:rFonts w:eastAsiaTheme="minorEastAsia"/>
         </w:rPr>
       </w:pPr>
-    </w:p>
-    <w:p>
-      <w:pPr>
-        <w:jc w:val="both"/>
-        <w:rPr>
-          <w:rFonts w:eastAsiaTheme="minorEastAsia"/>
-        </w:rPr>
-      </w:pPr>
       <w:r>
         <w:rPr>
           <w:rFonts w:eastAsiaTheme="minorEastAsia"/>
@@ -6898,6 +6974,134 @@
     </w:p>
     <w:p>
       <w:pPr>
+        <w:jc w:val="both"/>
+        <w:rPr>
+          <w:rFonts w:eastAsiaTheme="minorEastAsia"/>
+        </w:rPr>
+      </w:pPr>
+      <w:r>
+        <w:rPr>
+          <w:rFonts w:eastAsiaTheme="minorEastAsia"/>
+        </w:rPr>
+        <w:t>Reactor no. 2 is adiabatic!</w:t>
+      </w:r>
+    </w:p>
+    <w:p>
+      <w:pPr>
+        <w:jc w:val="both"/>
+        <w:rPr>
+          <w:rFonts w:eastAsiaTheme="minorEastAsia"/>
+        </w:rPr>
+      </w:pPr>
+      <w:r>
+        <w:rPr>
+          <w:rFonts w:eastAsiaTheme="minorEastAsia"/>
+        </w:rPr>
+        <w:lastRenderedPageBreak/>
+        <w:t>The thermodynamic scheme that we assume is IM, RG.</w:t>
+      </w:r>
+    </w:p>
+    <w:p>
+      <w:pPr>
+        <w:jc w:val="both"/>
+        <w:rPr>
+          <w:rFonts w:eastAsiaTheme="minorEastAsia"/>
+        </w:rPr>
+      </w:pPr>
+      <w:r>
+        <w:rPr>
+          <w:rFonts w:eastAsiaTheme="minorEastAsia"/>
+        </w:rPr>
+        <w:t>The y</w:t>
+      </w:r>
+      <w:r>
+        <w:rPr>
+          <w:rFonts w:eastAsiaTheme="minorEastAsia"/>
+          <w:vertAlign w:val="subscript"/>
+        </w:rPr>
+        <w:t>1</w:t>
+      </w:r>
+      <w:r>
+        <w:rPr>
+          <w:rFonts w:eastAsiaTheme="minorEastAsia"/>
+        </w:rPr>
+        <w:t xml:space="preserve"> stream consists of CO, CO</w:t>
+      </w:r>
+      <w:r>
+        <w:rPr>
+          <w:rFonts w:eastAsiaTheme="minorEastAsia"/>
+          <w:vertAlign w:val="subscript"/>
+        </w:rPr>
+        <w:t>2</w:t>
+      </w:r>
+      <w:r>
+        <w:rPr>
+          <w:rFonts w:eastAsiaTheme="minorEastAsia"/>
+        </w:rPr>
+        <w:t>, H</w:t>
+      </w:r>
+      <w:r>
+        <w:rPr>
+          <w:rFonts w:eastAsiaTheme="minorEastAsia"/>
+          <w:vertAlign w:val="subscript"/>
+        </w:rPr>
+        <w:t>2</w:t>
+      </w:r>
+      <w:r>
+        <w:rPr>
+          <w:rFonts w:eastAsiaTheme="minorEastAsia"/>
+        </w:rPr>
+        <w:t>, H</w:t>
+      </w:r>
+      <w:r>
+        <w:rPr>
+          <w:rFonts w:eastAsiaTheme="minorEastAsia"/>
+          <w:vertAlign w:val="subscript"/>
+        </w:rPr>
+        <w:t>2</w:t>
+      </w:r>
+      <w:r>
+        <w:rPr>
+          <w:rFonts w:eastAsiaTheme="minorEastAsia"/>
+        </w:rPr>
+        <w:t>O, CH</w:t>
+      </w:r>
+      <w:r>
+        <w:rPr>
+          <w:rFonts w:eastAsiaTheme="minorEastAsia"/>
+          <w:vertAlign w:val="subscript"/>
+        </w:rPr>
+        <w:t>4</w:t>
+      </w:r>
+      <w:r>
+        <w:rPr>
+          <w:rFonts w:eastAsiaTheme="minorEastAsia"/>
+        </w:rPr>
+        <w:t>, CH</w:t>
+      </w:r>
+      <w:r>
+        <w:rPr>
+          <w:rFonts w:eastAsiaTheme="minorEastAsia"/>
+          <w:vertAlign w:val="subscript"/>
+        </w:rPr>
+        <w:t>3</w:t>
+      </w:r>
+      <w:r>
+        <w:rPr>
+          <w:rFonts w:eastAsiaTheme="minorEastAsia"/>
+        </w:rPr>
+        <w:t>OH, N</w:t>
+      </w:r>
+      <w:r>
+        <w:rPr>
+          <w:rFonts w:eastAsiaTheme="minorEastAsia"/>
+          <w:vertAlign w:val="subscript"/>
+        </w:rPr>
+        <w:t>2</w:t>
+      </w:r>
+    </w:p>
+    <w:p>
+      <w:pPr>
         <w:rPr>
           <w:rFonts w:eastAsiaTheme="minorEastAsia"/>
         </w:rPr>
@@ -6954,7 +7158,870 @@
         <w:rPr>
           <w:rFonts w:eastAsiaTheme="minorEastAsia"/>
         </w:rPr>
-        <w:lastRenderedPageBreak/>
+        <w:t>The A matrix is:</w:t>
+      </w:r>
+    </w:p>
+    <w:p>
+      <w:pPr>
+        <w:rPr>
+          <w:rFonts w:eastAsiaTheme="minorEastAsia"/>
+        </w:rPr>
+      </w:pPr>
+      <m:oMathPara>
+        <m:oMath>
+          <m:r>
+            <w:rPr>
+              <w:rFonts w:ascii="Cambria Math" w:eastAsiaTheme="minorEastAsia" w:hAnsi="Cambria Math"/>
+            </w:rPr>
+            <m:t>A=</m:t>
+          </m:r>
+          <m:d>
+            <m:dPr>
+              <m:begChr m:val="["/>
+              <m:endChr m:val="]"/>
+              <m:ctrlPr>
+                <w:rPr>
+                  <w:rFonts w:ascii="Cambria Math" w:eastAsiaTheme="minorEastAsia" w:hAnsi="Cambria Math"/>
+                  <w:i/>
+                </w:rPr>
+              </m:ctrlPr>
+            </m:dPr>
+            <m:e>
+              <m:m>
+                <m:mPr>
+                  <m:mcs>
+                    <m:mc>
+                      <m:mcPr>
+                        <m:count m:val="1"/>
+                        <m:mcJc m:val="center"/>
+                      </m:mcPr>
+                    </m:mc>
+                  </m:mcs>
+                  <m:ctrlPr>
+                    <w:rPr>
+                      <w:rFonts w:ascii="Cambria Math" w:eastAsiaTheme="minorEastAsia" w:hAnsi="Cambria Math"/>
+                      <w:i/>
+                    </w:rPr>
+                  </m:ctrlPr>
+                </m:mPr>
+                <m:mr>
+                  <m:e>
+                    <m:r>
+                      <w:rPr>
+                        <w:rFonts w:ascii="Cambria Math" w:eastAsiaTheme="minorEastAsia" w:hAnsi="Cambria Math"/>
+                      </w:rPr>
+                      <m:t>No of atoms/components</m:t>
+                    </m:r>
+                  </m:e>
+                </m:mr>
+                <m:mr>
+                  <m:e>
+                    <m:r>
+                      <w:rPr>
+                        <w:rFonts w:ascii="Cambria Math" w:eastAsiaTheme="minorEastAsia" w:hAnsi="Cambria Math"/>
+                      </w:rPr>
+                      <m:t>C</m:t>
+                    </m:r>
+                  </m:e>
+                </m:mr>
+                <m:mr>
+                  <m:e>
+                    <m:m>
+                      <m:mPr>
+                        <m:mcs>
+                          <m:mc>
+                            <m:mcPr>
+                              <m:count m:val="1"/>
+                              <m:mcJc m:val="center"/>
+                            </m:mcPr>
+                          </m:mc>
+                        </m:mcs>
+                        <m:ctrlPr>
+                          <w:rPr>
+                            <w:rFonts w:ascii="Cambria Math" w:eastAsiaTheme="minorEastAsia" w:hAnsi="Cambria Math"/>
+                            <w:i/>
+                          </w:rPr>
+                        </m:ctrlPr>
+                      </m:mPr>
+                      <m:mr>
+                        <m:e>
+                          <m:r>
+                            <w:rPr>
+                              <w:rFonts w:ascii="Cambria Math" w:eastAsiaTheme="minorEastAsia" w:hAnsi="Cambria Math"/>
+                            </w:rPr>
+                            <m:t>O</m:t>
+                          </m:r>
+                        </m:e>
+                      </m:mr>
+                      <m:mr>
+                        <m:e>
+                          <m:r>
+                            <w:rPr>
+                              <w:rFonts w:ascii="Cambria Math" w:eastAsiaTheme="minorEastAsia" w:hAnsi="Cambria Math"/>
+                            </w:rPr>
+                            <m:t>H</m:t>
+                          </m:r>
+                        </m:e>
+                      </m:mr>
+                    </m:m>
+                  </m:e>
+                </m:mr>
+              </m:m>
+              <m:r>
+                <w:rPr>
+                  <w:rFonts w:ascii="Cambria Math" w:eastAsiaTheme="minorEastAsia" w:hAnsi="Cambria Math"/>
+                </w:rPr>
+                <m:t xml:space="preserve"> </m:t>
+              </m:r>
+              <m:m>
+                <m:mPr>
+                  <m:mcs>
+                    <m:mc>
+                      <m:mcPr>
+                        <m:count m:val="1"/>
+                        <m:mcJc m:val="center"/>
+                      </m:mcPr>
+                    </m:mc>
+                  </m:mcs>
+                  <m:ctrlPr>
+                    <w:rPr>
+                      <w:rFonts w:ascii="Cambria Math" w:eastAsiaTheme="minorEastAsia" w:hAnsi="Cambria Math"/>
+                      <w:i/>
+                    </w:rPr>
+                  </m:ctrlPr>
+                </m:mPr>
+                <m:mr>
+                  <m:e>
+                    <m:r>
+                      <w:rPr>
+                        <w:rFonts w:ascii="Cambria Math" w:eastAsiaTheme="minorEastAsia" w:hAnsi="Cambria Math"/>
+                      </w:rPr>
+                      <m:t>CO</m:t>
+                    </m:r>
+                  </m:e>
+                </m:mr>
+                <m:mr>
+                  <m:e/>
+                </m:mr>
+                <m:mr>
+                  <m:e>
+                    <m:m>
+                      <m:mPr>
+                        <m:mcs>
+                          <m:mc>
+                            <m:mcPr>
+                              <m:count m:val="1"/>
+                              <m:mcJc m:val="center"/>
+                            </m:mcPr>
+                          </m:mc>
+                        </m:mcs>
+                        <m:ctrlPr>
+                          <w:rPr>
+                            <w:rFonts w:ascii="Cambria Math" w:eastAsiaTheme="minorEastAsia" w:hAnsi="Cambria Math"/>
+                            <w:i/>
+                          </w:rPr>
+                        </m:ctrlPr>
+                      </m:mPr>
+                      <m:mr>
+                        <m:e/>
+                      </m:mr>
+                      <m:mr>
+                        <m:e/>
+                      </m:mr>
+                    </m:m>
+                  </m:e>
+                </m:mr>
+              </m:m>
+              <m:r>
+                <w:rPr>
+                  <w:rFonts w:ascii="Cambria Math" w:eastAsiaTheme="minorEastAsia" w:hAnsi="Cambria Math"/>
+                </w:rPr>
+                <m:t xml:space="preserve"> </m:t>
+              </m:r>
+              <m:m>
+                <m:mPr>
+                  <m:mcs>
+                    <m:mc>
+                      <m:mcPr>
+                        <m:count m:val="1"/>
+                        <m:mcJc m:val="center"/>
+                      </m:mcPr>
+                    </m:mc>
+                  </m:mcs>
+                  <m:ctrlPr>
+                    <w:rPr>
+                      <w:rFonts w:ascii="Cambria Math" w:eastAsiaTheme="minorEastAsia" w:hAnsi="Cambria Math"/>
+                      <w:i/>
+                    </w:rPr>
+                  </m:ctrlPr>
+                </m:mPr>
+                <m:mr>
+                  <m:e>
+                    <m:r>
+                      <w:rPr>
+                        <w:rFonts w:ascii="Cambria Math" w:eastAsiaTheme="minorEastAsia" w:hAnsi="Cambria Math"/>
+                      </w:rPr>
+                      <m:t>C</m:t>
+                    </m:r>
+                    <m:sSub>
+                      <m:sSubPr>
+                        <m:ctrlPr>
+                          <w:rPr>
+                            <w:rFonts w:ascii="Cambria Math" w:eastAsiaTheme="minorEastAsia" w:hAnsi="Cambria Math"/>
+                            <w:i/>
+                          </w:rPr>
+                        </m:ctrlPr>
+                      </m:sSubPr>
+                      <m:e>
+                        <m:r>
+                          <w:rPr>
+                            <w:rFonts w:ascii="Cambria Math" w:eastAsiaTheme="minorEastAsia" w:hAnsi="Cambria Math"/>
+                          </w:rPr>
+                          <m:t>O</m:t>
+                        </m:r>
+                      </m:e>
+                      <m:sub>
+                        <m:r>
+                          <w:rPr>
+                            <w:rFonts w:ascii="Cambria Math" w:eastAsiaTheme="minorEastAsia" w:hAnsi="Cambria Math"/>
+                          </w:rPr>
+                          <m:t>2</m:t>
+                        </m:r>
+                      </m:sub>
+                    </m:sSub>
+                  </m:e>
+                </m:mr>
+                <m:mr>
+                  <m:e/>
+                </m:mr>
+                <m:mr>
+                  <m:e>
+                    <m:m>
+                      <m:mPr>
+                        <m:mcs>
+                          <m:mc>
+                            <m:mcPr>
+                              <m:count m:val="1"/>
+                              <m:mcJc m:val="center"/>
+                            </m:mcPr>
+                          </m:mc>
+                        </m:mcs>
+                        <m:ctrlPr>
+                          <w:rPr>
+                            <w:rFonts w:ascii="Cambria Math" w:eastAsiaTheme="minorEastAsia" w:hAnsi="Cambria Math"/>
+                            <w:i/>
+                          </w:rPr>
+                        </m:ctrlPr>
+                      </m:mPr>
+                      <m:mr>
+                        <m:e/>
+                      </m:mr>
+                      <m:mr>
+                        <m:e/>
+                      </m:mr>
+                    </m:m>
+                  </m:e>
+                </m:mr>
+              </m:m>
+              <m:r>
+                <w:rPr>
+                  <w:rFonts w:ascii="Cambria Math" w:eastAsiaTheme="minorEastAsia" w:hAnsi="Cambria Math"/>
+                </w:rPr>
+                <m:t xml:space="preserve"> </m:t>
+              </m:r>
+              <m:m>
+                <m:mPr>
+                  <m:mcs>
+                    <m:mc>
+                      <m:mcPr>
+                        <m:count m:val="1"/>
+                        <m:mcJc m:val="center"/>
+                      </m:mcPr>
+                    </m:mc>
+                  </m:mcs>
+                  <m:ctrlPr>
+                    <w:rPr>
+                      <w:rFonts w:ascii="Cambria Math" w:eastAsiaTheme="minorEastAsia" w:hAnsi="Cambria Math"/>
+                      <w:i/>
+                    </w:rPr>
+                  </m:ctrlPr>
+                </m:mPr>
+                <m:mr>
+                  <m:e>
+                    <m:sSub>
+                      <m:sSubPr>
+                        <m:ctrlPr>
+                          <w:rPr>
+                            <w:rFonts w:ascii="Cambria Math" w:eastAsiaTheme="minorEastAsia" w:hAnsi="Cambria Math"/>
+                            <w:i/>
+                          </w:rPr>
+                        </m:ctrlPr>
+                      </m:sSubPr>
+                      <m:e>
+                        <m:r>
+                          <w:rPr>
+                            <w:rFonts w:ascii="Cambria Math" w:eastAsiaTheme="minorEastAsia" w:hAnsi="Cambria Math"/>
+                          </w:rPr>
+                          <m:t>H</m:t>
+                        </m:r>
+                      </m:e>
+                      <m:sub>
+                        <m:r>
+                          <w:rPr>
+                            <w:rFonts w:ascii="Cambria Math" w:eastAsiaTheme="minorEastAsia" w:hAnsi="Cambria Math"/>
+                          </w:rPr>
+                          <m:t>2</m:t>
+                        </m:r>
+                      </m:sub>
+                    </m:sSub>
+                  </m:e>
+                </m:mr>
+                <m:mr>
+                  <m:e/>
+                </m:mr>
+                <m:mr>
+                  <m:e>
+                    <m:m>
+                      <m:mPr>
+                        <m:mcs>
+                          <m:mc>
+                            <m:mcPr>
+                              <m:count m:val="1"/>
+                              <m:mcJc m:val="center"/>
+                            </m:mcPr>
+                          </m:mc>
+                        </m:mcs>
+                        <m:ctrlPr>
+                          <w:rPr>
+                            <w:rFonts w:ascii="Cambria Math" w:eastAsiaTheme="minorEastAsia" w:hAnsi="Cambria Math"/>
+                            <w:i/>
+                          </w:rPr>
+                        </m:ctrlPr>
+                      </m:mPr>
+                      <m:mr>
+                        <m:e/>
+                      </m:mr>
+                      <m:mr>
+                        <m:e/>
+                      </m:mr>
+                    </m:m>
+                  </m:e>
+                </m:mr>
+              </m:m>
+              <m:r>
+                <w:rPr>
+                  <w:rFonts w:ascii="Cambria Math" w:eastAsiaTheme="minorEastAsia" w:hAnsi="Cambria Math"/>
+                </w:rPr>
+                <m:t xml:space="preserve"> </m:t>
+              </m:r>
+              <m:m>
+                <m:mPr>
+                  <m:mcs>
+                    <m:mc>
+                      <m:mcPr>
+                        <m:count m:val="1"/>
+                        <m:mcJc m:val="center"/>
+                      </m:mcPr>
+                    </m:mc>
+                  </m:mcs>
+                  <m:ctrlPr>
+                    <w:rPr>
+                      <w:rFonts w:ascii="Cambria Math" w:eastAsiaTheme="minorEastAsia" w:hAnsi="Cambria Math"/>
+                      <w:i/>
+                    </w:rPr>
+                  </m:ctrlPr>
+                </m:mPr>
+                <m:mr>
+                  <m:e>
+                    <m:r>
+                      <w:rPr>
+                        <w:rFonts w:ascii="Cambria Math" w:eastAsiaTheme="minorEastAsia" w:hAnsi="Cambria Math"/>
+                      </w:rPr>
+                      <m:t>C</m:t>
+                    </m:r>
+                    <m:sSub>
+                      <m:sSubPr>
+                        <m:ctrlPr>
+                          <w:rPr>
+                            <w:rFonts w:ascii="Cambria Math" w:eastAsiaTheme="minorEastAsia" w:hAnsi="Cambria Math"/>
+                            <w:i/>
+                          </w:rPr>
+                        </m:ctrlPr>
+                      </m:sSubPr>
+                      <m:e>
+                        <m:r>
+                          <w:rPr>
+                            <w:rFonts w:ascii="Cambria Math" w:eastAsiaTheme="minorEastAsia" w:hAnsi="Cambria Math"/>
+                          </w:rPr>
+                          <m:t>H</m:t>
+                        </m:r>
+                      </m:e>
+                      <m:sub>
+                        <m:r>
+                          <w:rPr>
+                            <w:rFonts w:ascii="Cambria Math" w:eastAsiaTheme="minorEastAsia" w:hAnsi="Cambria Math"/>
+                          </w:rPr>
+                          <m:t>3</m:t>
+                        </m:r>
+                      </m:sub>
+                    </m:sSub>
+                    <m:r>
+                      <w:rPr>
+                        <w:rFonts w:ascii="Cambria Math" w:eastAsiaTheme="minorEastAsia" w:hAnsi="Cambria Math"/>
+                      </w:rPr>
+                      <m:t>OH</m:t>
+                    </m:r>
+                  </m:e>
+                </m:mr>
+                <m:mr>
+                  <m:e/>
+                </m:mr>
+                <m:mr>
+                  <m:e>
+                    <m:m>
+                      <m:mPr>
+                        <m:mcs>
+                          <m:mc>
+                            <m:mcPr>
+                              <m:count m:val="1"/>
+                              <m:mcJc m:val="center"/>
+                            </m:mcPr>
+                          </m:mc>
+                        </m:mcs>
+                        <m:ctrlPr>
+                          <w:rPr>
+                            <w:rFonts w:ascii="Cambria Math" w:eastAsiaTheme="minorEastAsia" w:hAnsi="Cambria Math"/>
+                            <w:i/>
+                          </w:rPr>
+                        </m:ctrlPr>
+                      </m:mPr>
+                      <m:mr>
+                        <m:e/>
+                      </m:mr>
+                      <m:mr>
+                        <m:e/>
+                      </m:mr>
+                    </m:m>
+                  </m:e>
+                </m:mr>
+              </m:m>
+              <m:r>
+                <w:rPr>
+                  <w:rFonts w:ascii="Cambria Math" w:eastAsiaTheme="minorEastAsia" w:hAnsi="Cambria Math"/>
+                </w:rPr>
+                <m:t xml:space="preserve"> </m:t>
+              </m:r>
+              <m:m>
+                <m:mPr>
+                  <m:mcs>
+                    <m:mc>
+                      <m:mcPr>
+                        <m:count m:val="1"/>
+                        <m:mcJc m:val="center"/>
+                      </m:mcPr>
+                    </m:mc>
+                  </m:mcs>
+                  <m:ctrlPr>
+                    <w:rPr>
+                      <w:rFonts w:ascii="Cambria Math" w:eastAsiaTheme="minorEastAsia" w:hAnsi="Cambria Math"/>
+                      <w:i/>
+                    </w:rPr>
+                  </m:ctrlPr>
+                </m:mPr>
+                <m:mr>
+                  <m:e>
+                    <m:sSub>
+                      <m:sSubPr>
+                        <m:ctrlPr>
+                          <w:rPr>
+                            <w:rFonts w:ascii="Cambria Math" w:eastAsiaTheme="minorEastAsia" w:hAnsi="Cambria Math"/>
+                            <w:i/>
+                          </w:rPr>
+                        </m:ctrlPr>
+                      </m:sSubPr>
+                      <m:e>
+                        <m:r>
+                          <w:rPr>
+                            <w:rFonts w:ascii="Cambria Math" w:eastAsiaTheme="minorEastAsia" w:hAnsi="Cambria Math"/>
+                          </w:rPr>
+                          <m:t>H</m:t>
+                        </m:r>
+                      </m:e>
+                      <m:sub>
+                        <m:r>
+                          <w:rPr>
+                            <w:rFonts w:ascii="Cambria Math" w:eastAsiaTheme="minorEastAsia" w:hAnsi="Cambria Math"/>
+                          </w:rPr>
+                          <m:t>2</m:t>
+                        </m:r>
+                      </m:sub>
+                    </m:sSub>
+                    <m:r>
+                      <w:rPr>
+                        <w:rFonts w:ascii="Cambria Math" w:eastAsiaTheme="minorEastAsia" w:hAnsi="Cambria Math"/>
+                      </w:rPr>
+                      <m:t>O</m:t>
+                    </m:r>
+                  </m:e>
+                </m:mr>
+                <m:mr>
+                  <m:e/>
+                </m:mr>
+                <m:mr>
+                  <m:e>
+                    <m:m>
+                      <m:mPr>
+                        <m:mcs>
+                          <m:mc>
+                            <m:mcPr>
+                              <m:count m:val="1"/>
+                              <m:mcJc m:val="center"/>
+                            </m:mcPr>
+                          </m:mc>
+                        </m:mcs>
+                        <m:ctrlPr>
+                          <w:rPr>
+                            <w:rFonts w:ascii="Cambria Math" w:eastAsiaTheme="minorEastAsia" w:hAnsi="Cambria Math"/>
+                            <w:i/>
+                          </w:rPr>
+                        </m:ctrlPr>
+                      </m:mPr>
+                      <m:mr>
+                        <m:e/>
+                      </m:mr>
+                      <m:mr>
+                        <m:e/>
+                      </m:mr>
+                    </m:m>
+                  </m:e>
+                </m:mr>
+              </m:m>
+            </m:e>
+          </m:d>
+          <m:r>
+            <w:rPr>
+              <w:rFonts w:ascii="Cambria Math" w:eastAsiaTheme="minorEastAsia" w:hAnsi="Cambria Math"/>
+            </w:rPr>
+            <m:t>=</m:t>
+          </m:r>
+          <m:d>
+            <m:dPr>
+              <m:begChr m:val="["/>
+              <m:endChr m:val="]"/>
+              <m:ctrlPr>
+                <w:rPr>
+                  <w:rFonts w:ascii="Cambria Math" w:eastAsiaTheme="minorEastAsia" w:hAnsi="Cambria Math"/>
+                  <w:i/>
+                </w:rPr>
+              </m:ctrlPr>
+            </m:dPr>
+            <m:e>
+              <m:m>
+                <m:mPr>
+                  <m:mcs>
+                    <m:mc>
+                      <m:mcPr>
+                        <m:count m:val="1"/>
+                        <m:mcJc m:val="center"/>
+                      </m:mcPr>
+                    </m:mc>
+                  </m:mcs>
+                  <m:ctrlPr>
+                    <w:rPr>
+                      <w:rFonts w:ascii="Cambria Math" w:eastAsiaTheme="minorEastAsia" w:hAnsi="Cambria Math"/>
+                      <w:i/>
+                      <w:highlight w:val="cyan"/>
+                    </w:rPr>
+                  </m:ctrlPr>
+                </m:mPr>
+                <m:mr>
+                  <m:e>
+                    <m:r>
+                      <w:rPr>
+                        <w:rFonts w:ascii="Cambria Math" w:eastAsiaTheme="minorEastAsia" w:hAnsi="Cambria Math"/>
+                        <w:highlight w:val="cyan"/>
+                      </w:rPr>
+                      <m:t>1</m:t>
+                    </m:r>
+                  </m:e>
+                </m:mr>
+                <m:mr>
+                  <m:e>
+                    <m:r>
+                      <w:rPr>
+                        <w:rFonts w:ascii="Cambria Math" w:eastAsiaTheme="minorEastAsia" w:hAnsi="Cambria Math"/>
+                        <w:highlight w:val="cyan"/>
+                      </w:rPr>
+                      <m:t>1</m:t>
+                    </m:r>
+                  </m:e>
+                </m:mr>
+                <m:mr>
+                  <m:e>
+                    <m:r>
+                      <w:rPr>
+                        <w:rFonts w:ascii="Cambria Math" w:eastAsiaTheme="minorEastAsia" w:hAnsi="Cambria Math"/>
+                        <w:highlight w:val="cyan"/>
+                      </w:rPr>
+                      <m:t>0</m:t>
+                    </m:r>
+                  </m:e>
+                </m:mr>
+              </m:m>
+              <m:r>
+                <w:rPr>
+                  <w:rFonts w:ascii="Cambria Math" w:eastAsiaTheme="minorEastAsia" w:hAnsi="Cambria Math"/>
+                  <w:highlight w:val="cyan"/>
+                </w:rPr>
+                <m:t xml:space="preserve"> </m:t>
+              </m:r>
+              <m:m>
+                <m:mPr>
+                  <m:mcs>
+                    <m:mc>
+                      <m:mcPr>
+                        <m:count m:val="1"/>
+                        <m:mcJc m:val="center"/>
+                      </m:mcPr>
+                    </m:mc>
+                  </m:mcs>
+                  <m:ctrlPr>
+                    <w:rPr>
+                      <w:rFonts w:ascii="Cambria Math" w:eastAsiaTheme="minorEastAsia" w:hAnsi="Cambria Math"/>
+                      <w:i/>
+                      <w:highlight w:val="cyan"/>
+                    </w:rPr>
+                  </m:ctrlPr>
+                </m:mPr>
+                <m:mr>
+                  <m:e>
+                    <m:r>
+                      <w:rPr>
+                        <w:rFonts w:ascii="Cambria Math" w:eastAsiaTheme="minorEastAsia" w:hAnsi="Cambria Math"/>
+                        <w:highlight w:val="cyan"/>
+                      </w:rPr>
+                      <m:t>1</m:t>
+                    </m:r>
+                  </m:e>
+                </m:mr>
+                <m:mr>
+                  <m:e>
+                    <m:r>
+                      <w:rPr>
+                        <w:rFonts w:ascii="Cambria Math" w:eastAsiaTheme="minorEastAsia" w:hAnsi="Cambria Math"/>
+                        <w:highlight w:val="cyan"/>
+                      </w:rPr>
+                      <m:t>2</m:t>
+                    </m:r>
+                  </m:e>
+                </m:mr>
+                <m:mr>
+                  <m:e>
+                    <m:r>
+                      <w:rPr>
+                        <w:rFonts w:ascii="Cambria Math" w:eastAsiaTheme="minorEastAsia" w:hAnsi="Cambria Math"/>
+                        <w:highlight w:val="cyan"/>
+                      </w:rPr>
+                      <m:t>0</m:t>
+                    </m:r>
+                  </m:e>
+                </m:mr>
+              </m:m>
+              <m:r>
+                <w:rPr>
+                  <w:rFonts w:ascii="Cambria Math" w:eastAsiaTheme="minorEastAsia" w:hAnsi="Cambria Math"/>
+                  <w:highlight w:val="cyan"/>
+                </w:rPr>
+                <m:t xml:space="preserve"> </m:t>
+              </m:r>
+              <m:m>
+                <m:mPr>
+                  <m:mcs>
+                    <m:mc>
+                      <m:mcPr>
+                        <m:count m:val="1"/>
+                        <m:mcJc m:val="center"/>
+                      </m:mcPr>
+                    </m:mc>
+                  </m:mcs>
+                  <m:ctrlPr>
+                    <w:rPr>
+                      <w:rFonts w:ascii="Cambria Math" w:eastAsiaTheme="minorEastAsia" w:hAnsi="Cambria Math"/>
+                      <w:i/>
+                      <w:highlight w:val="cyan"/>
+                    </w:rPr>
+                  </m:ctrlPr>
+                </m:mPr>
+                <m:mr>
+                  <m:e>
+                    <m:r>
+                      <w:rPr>
+                        <w:rFonts w:ascii="Cambria Math" w:eastAsiaTheme="minorEastAsia" w:hAnsi="Cambria Math"/>
+                        <w:highlight w:val="cyan"/>
+                      </w:rPr>
+                      <m:t>0</m:t>
+                    </m:r>
+                  </m:e>
+                </m:mr>
+                <m:mr>
+                  <m:e>
+                    <m:r>
+                      <w:rPr>
+                        <w:rFonts w:ascii="Cambria Math" w:eastAsiaTheme="minorEastAsia" w:hAnsi="Cambria Math"/>
+                        <w:highlight w:val="cyan"/>
+                      </w:rPr>
+                      <m:t>0</m:t>
+                    </m:r>
+                  </m:e>
+                </m:mr>
+                <m:mr>
+                  <m:e>
+                    <m:r>
+                      <w:rPr>
+                        <w:rFonts w:ascii="Cambria Math" w:eastAsiaTheme="minorEastAsia" w:hAnsi="Cambria Math"/>
+                        <w:highlight w:val="cyan"/>
+                      </w:rPr>
+                      <m:t>2</m:t>
+                    </m:r>
+                  </m:e>
+                </m:mr>
+              </m:m>
+              <m:r>
+                <w:rPr>
+                  <w:rFonts w:ascii="Cambria Math" w:eastAsiaTheme="minorEastAsia" w:hAnsi="Cambria Math"/>
+                </w:rPr>
+                <m:t xml:space="preserve"> </m:t>
+              </m:r>
+              <m:m>
+                <m:mPr>
+                  <m:mcs>
+                    <m:mc>
+                      <m:mcPr>
+                        <m:count m:val="1"/>
+                        <m:mcJc m:val="center"/>
+                      </m:mcPr>
+                    </m:mc>
+                  </m:mcs>
+                  <m:ctrlPr>
+                    <w:rPr>
+                      <w:rFonts w:ascii="Cambria Math" w:eastAsiaTheme="minorEastAsia" w:hAnsi="Cambria Math"/>
+                      <w:i/>
+                    </w:rPr>
+                  </m:ctrlPr>
+                </m:mPr>
+                <m:mr>
+                  <m:e>
+                    <m:r>
+                      <w:rPr>
+                        <w:rFonts w:ascii="Cambria Math" w:eastAsiaTheme="minorEastAsia" w:hAnsi="Cambria Math"/>
+                      </w:rPr>
+                      <m:t>1</m:t>
+                    </m:r>
+                  </m:e>
+                </m:mr>
+                <m:mr>
+                  <m:e>
+                    <m:r>
+                      <w:rPr>
+                        <w:rFonts w:ascii="Cambria Math" w:eastAsiaTheme="minorEastAsia" w:hAnsi="Cambria Math"/>
+                      </w:rPr>
+                      <m:t>1</m:t>
+                    </m:r>
+                  </m:e>
+                </m:mr>
+                <m:mr>
+                  <m:e>
+                    <m:r>
+                      <w:rPr>
+                        <w:rFonts w:ascii="Cambria Math" w:eastAsiaTheme="minorEastAsia" w:hAnsi="Cambria Math"/>
+                      </w:rPr>
+                      <m:t>4</m:t>
+                    </m:r>
+                  </m:e>
+                </m:mr>
+              </m:m>
+              <m:r>
+                <w:rPr>
+                  <w:rFonts w:ascii="Cambria Math" w:eastAsiaTheme="minorEastAsia" w:hAnsi="Cambria Math"/>
+                </w:rPr>
+                <m:t xml:space="preserve"> </m:t>
+              </m:r>
+              <m:m>
+                <m:mPr>
+                  <m:mcs>
+                    <m:mc>
+                      <m:mcPr>
+                        <m:count m:val="1"/>
+                        <m:mcJc m:val="center"/>
+                      </m:mcPr>
+                    </m:mc>
+                  </m:mcs>
+                  <m:ctrlPr>
+                    <w:rPr>
+                      <w:rFonts w:ascii="Cambria Math" w:eastAsiaTheme="minorEastAsia" w:hAnsi="Cambria Math"/>
+                      <w:i/>
+                    </w:rPr>
+                  </m:ctrlPr>
+                </m:mPr>
+                <m:mr>
+                  <m:e>
+                    <m:r>
+                      <w:rPr>
+                        <w:rFonts w:ascii="Cambria Math" w:eastAsiaTheme="minorEastAsia" w:hAnsi="Cambria Math"/>
+                      </w:rPr>
+                      <m:t>0</m:t>
+                    </m:r>
+                  </m:e>
+                </m:mr>
+                <m:mr>
+                  <m:e>
+                    <m:r>
+                      <w:rPr>
+                        <w:rFonts w:ascii="Cambria Math" w:eastAsiaTheme="minorEastAsia" w:hAnsi="Cambria Math"/>
+                      </w:rPr>
+                      <m:t>1</m:t>
+                    </m:r>
+                  </m:e>
+                </m:mr>
+                <m:mr>
+                  <m:e>
+                    <m:r>
+                      <w:rPr>
+                        <w:rFonts w:ascii="Cambria Math" w:eastAsiaTheme="minorEastAsia" w:hAnsi="Cambria Math"/>
+                      </w:rPr>
+                      <m:t>0</m:t>
+                    </m:r>
+                  </m:e>
+                </m:mr>
+              </m:m>
+            </m:e>
+          </m:d>
+        </m:oMath>
+      </m:oMathPara>
+    </w:p>
+    <w:p>
+      <w:pPr>
+        <w:rPr>
+          <w:rFonts w:eastAsiaTheme="minorEastAsia"/>
+        </w:rPr>
+      </w:pPr>
+      <w:r>
+        <w:rPr>
+          <w:rFonts w:eastAsiaTheme="minorEastAsia"/>
+        </w:rPr>
+        <w:t>Rank(A) is calculated using MATLAB.</w:t>
+      </w:r>
+    </w:p>
+    <w:p>
+      <w:pPr>
+        <w:rPr>
+          <w:rFonts w:eastAsiaTheme="minorEastAsia"/>
+        </w:rPr>
+      </w:pPr>
+      <w:r>
+        <w:rPr>
+          <w:rFonts w:eastAsiaTheme="minorEastAsia"/>
+        </w:rPr>
         <w:t>The reactions are written as follows:</w:t>
       </w:r>
     </w:p>
@@ -7457,6 +8524,7 @@
     </w:p>
     <w:p>
       <w:pPr>
+        <w:jc w:val="both"/>
         <w:rPr>
           <w:rFonts w:eastAsiaTheme="minorEastAsia"/>
         </w:rPr>
@@ -7480,6 +8548,3082 @@
         </w:rPr>
         <w:t xml:space="preserve">, we must assign a basis of calculation, e.g. 100 mol/s. </w:t>
       </w:r>
+      <w:r>
+        <w:rPr>
+          <w:rFonts w:eastAsiaTheme="minorEastAsia"/>
+        </w:rPr>
+        <w:t>Therefore, the n</w:t>
+      </w:r>
+      <w:r>
+        <w:rPr>
+          <w:rFonts w:eastAsiaTheme="minorEastAsia"/>
+          <w:vertAlign w:val="subscript"/>
+        </w:rPr>
+        <w:t>1</w:t>
+      </w:r>
+      <w:r>
+        <w:rPr>
+          <w:rFonts w:eastAsiaTheme="minorEastAsia"/>
+        </w:rPr>
+        <w:t>=100 mol/s</w:t>
+      </w:r>
+    </w:p>
+    <w:p>
+      <w:pPr>
+        <w:jc w:val="both"/>
+        <w:rPr>
+          <w:rFonts w:eastAsiaTheme="minorEastAsia"/>
+        </w:rPr>
+      </w:pPr>
+      <w:r>
+        <w:rPr>
+          <w:rFonts w:eastAsiaTheme="minorEastAsia"/>
+        </w:rPr>
+        <w:t xml:space="preserve">The outlet molar flow is needed, because of this equation: </w:t>
+      </w:r>
+      <m:oMath>
+        <m:sSub>
+          <m:sSubPr>
+            <m:ctrlPr>
+              <w:rPr>
+                <w:rFonts w:ascii="Cambria Math" w:eastAsiaTheme="minorEastAsia" w:hAnsi="Cambria Math"/>
+                <w:i/>
+              </w:rPr>
+            </m:ctrlPr>
+          </m:sSubPr>
+          <m:e>
+            <m:r>
+              <w:rPr>
+                <w:rFonts w:ascii="Cambria Math" w:eastAsiaTheme="minorEastAsia" w:hAnsi="Cambria Math"/>
+              </w:rPr>
+              <m:t>y</m:t>
+            </m:r>
+          </m:e>
+          <m:sub>
+            <m:r>
+              <w:rPr>
+                <w:rFonts w:ascii="Cambria Math" w:eastAsiaTheme="minorEastAsia" w:hAnsi="Cambria Math"/>
+              </w:rPr>
+              <m:t>2i</m:t>
+            </m:r>
+          </m:sub>
+        </m:sSub>
+        <m:r>
+          <w:rPr>
+            <w:rFonts w:ascii="Cambria Math" w:eastAsiaTheme="minorEastAsia" w:hAnsi="Cambria Math"/>
+          </w:rPr>
+          <m:t>=</m:t>
+        </m:r>
+        <m:f>
+          <m:fPr>
+            <m:ctrlPr>
+              <w:rPr>
+                <w:rFonts w:ascii="Cambria Math" w:eastAsiaTheme="minorEastAsia" w:hAnsi="Cambria Math"/>
+                <w:i/>
+              </w:rPr>
+            </m:ctrlPr>
+          </m:fPr>
+          <m:num>
+            <m:sSub>
+              <m:sSubPr>
+                <m:ctrlPr>
+                  <w:rPr>
+                    <w:rFonts w:ascii="Cambria Math" w:eastAsiaTheme="minorEastAsia" w:hAnsi="Cambria Math"/>
+                    <w:i/>
+                  </w:rPr>
+                </m:ctrlPr>
+              </m:sSubPr>
+              <m:e>
+                <m:r>
+                  <w:rPr>
+                    <w:rFonts w:ascii="Cambria Math" w:eastAsiaTheme="minorEastAsia" w:hAnsi="Cambria Math"/>
+                  </w:rPr>
+                  <m:t>n</m:t>
+                </m:r>
+              </m:e>
+              <m:sub>
+                <m:r>
+                  <w:rPr>
+                    <w:rFonts w:ascii="Cambria Math" w:eastAsiaTheme="minorEastAsia" w:hAnsi="Cambria Math"/>
+                  </w:rPr>
+                  <m:t>2i</m:t>
+                </m:r>
+              </m:sub>
+            </m:sSub>
+          </m:num>
+          <m:den>
+            <m:nary>
+              <m:naryPr>
+                <m:chr m:val="∑"/>
+                <m:limLoc m:val="undOvr"/>
+                <m:ctrlPr>
+                  <w:rPr>
+                    <w:rFonts w:ascii="Cambria Math" w:eastAsiaTheme="minorEastAsia" w:hAnsi="Cambria Math"/>
+                    <w:i/>
+                  </w:rPr>
+                </m:ctrlPr>
+              </m:naryPr>
+              <m:sub>
+                <m:r>
+                  <w:rPr>
+                    <w:rFonts w:ascii="Cambria Math" w:eastAsiaTheme="minorEastAsia" w:hAnsi="Cambria Math"/>
+                  </w:rPr>
+                  <m:t>i=1</m:t>
+                </m:r>
+              </m:sub>
+              <m:sup>
+                <m:r>
+                  <w:rPr>
+                    <w:rFonts w:ascii="Cambria Math" w:eastAsiaTheme="minorEastAsia" w:hAnsi="Cambria Math"/>
+                  </w:rPr>
+                  <m:t>NC</m:t>
+                </m:r>
+              </m:sup>
+              <m:e>
+                <m:sSub>
+                  <m:sSubPr>
+                    <m:ctrlPr>
+                      <w:rPr>
+                        <w:rFonts w:ascii="Cambria Math" w:eastAsiaTheme="minorEastAsia" w:hAnsi="Cambria Math"/>
+                        <w:i/>
+                      </w:rPr>
+                    </m:ctrlPr>
+                  </m:sSubPr>
+                  <m:e>
+                    <m:r>
+                      <w:rPr>
+                        <w:rFonts w:ascii="Cambria Math" w:eastAsiaTheme="minorEastAsia" w:hAnsi="Cambria Math"/>
+                      </w:rPr>
+                      <m:t>n</m:t>
+                    </m:r>
+                  </m:e>
+                  <m:sub>
+                    <m:r>
+                      <w:rPr>
+                        <w:rFonts w:ascii="Cambria Math" w:eastAsiaTheme="minorEastAsia" w:hAnsi="Cambria Math"/>
+                      </w:rPr>
+                      <m:t>2i</m:t>
+                    </m:r>
+                  </m:sub>
+                </m:sSub>
+              </m:e>
+            </m:nary>
+          </m:den>
+        </m:f>
+        <m:r>
+          <w:rPr>
+            <w:rFonts w:ascii="Cambria Math" w:eastAsiaTheme="minorEastAsia" w:hAnsi="Cambria Math"/>
+          </w:rPr>
+          <m:t xml:space="preserve"> </m:t>
+        </m:r>
+      </m:oMath>
+    </w:p>
+    <w:p>
+      <w:pPr>
+        <w:jc w:val="both"/>
+        <w:rPr>
+          <w:rFonts w:eastAsiaTheme="minorEastAsia"/>
+        </w:rPr>
+      </w:pPr>
+      <w:r>
+        <w:rPr>
+          <w:rFonts w:eastAsiaTheme="minorEastAsia"/>
+        </w:rPr>
+        <w:t>For each reaction, the thermodynamic equilibrium condition is:</w:t>
+      </w:r>
+    </w:p>
+    <w:p>
+      <w:pPr>
+        <w:rPr>
+          <w:rFonts w:eastAsiaTheme="minorEastAsia"/>
+        </w:rPr>
+      </w:pPr>
+      <m:oMathPara>
+        <m:oMath>
+          <m:d>
+            <m:dPr>
+              <m:begChr m:val="{"/>
+              <m:endChr m:val=""/>
+              <m:ctrlPr>
+                <w:rPr>
+                  <w:rFonts w:ascii="Cambria Math" w:eastAsiaTheme="minorEastAsia" w:hAnsi="Cambria Math"/>
+                  <w:i/>
+                </w:rPr>
+              </m:ctrlPr>
+            </m:dPr>
+            <m:e>
+              <m:eqArr>
+                <m:eqArrPr>
+                  <m:ctrlPr>
+                    <w:rPr>
+                      <w:rFonts w:ascii="Cambria Math" w:eastAsiaTheme="minorEastAsia" w:hAnsi="Cambria Math"/>
+                      <w:i/>
+                    </w:rPr>
+                  </m:ctrlPr>
+                </m:eqArrPr>
+                <m:e>
+                  <m:sSub>
+                    <m:sSubPr>
+                      <m:ctrlPr>
+                        <w:rPr>
+                          <w:rFonts w:ascii="Cambria Math" w:eastAsiaTheme="minorEastAsia" w:hAnsi="Cambria Math"/>
+                          <w:i/>
+                        </w:rPr>
+                      </m:ctrlPr>
+                    </m:sSubPr>
+                    <m:e>
+                      <m:r>
+                        <w:rPr>
+                          <w:rFonts w:ascii="Cambria Math" w:eastAsiaTheme="minorEastAsia" w:hAnsi="Cambria Math"/>
+                        </w:rPr>
+                        <m:t>K</m:t>
+                      </m:r>
+                    </m:e>
+                    <m:sub>
+                      <m:r>
+                        <w:rPr>
+                          <w:rFonts w:ascii="Cambria Math" w:eastAsiaTheme="minorEastAsia" w:hAnsi="Cambria Math"/>
+                        </w:rPr>
+                        <m:t>eq</m:t>
+                      </m:r>
+                    </m:sub>
+                  </m:sSub>
+                  <m:r>
+                    <w:rPr>
+                      <w:rFonts w:ascii="Cambria Math" w:eastAsiaTheme="minorEastAsia" w:hAnsi="Cambria Math"/>
+                    </w:rPr>
+                    <m:t>=</m:t>
+                  </m:r>
+                  <m:sSub>
+                    <m:sSubPr>
+                      <m:ctrlPr>
+                        <w:rPr>
+                          <w:rFonts w:ascii="Cambria Math" w:eastAsiaTheme="minorEastAsia" w:hAnsi="Cambria Math"/>
+                          <w:i/>
+                        </w:rPr>
+                      </m:ctrlPr>
+                    </m:sSubPr>
+                    <m:e>
+                      <m:r>
+                        <w:rPr>
+                          <w:rFonts w:ascii="Cambria Math" w:eastAsiaTheme="minorEastAsia" w:hAnsi="Cambria Math"/>
+                        </w:rPr>
+                        <m:t>K</m:t>
+                      </m:r>
+                    </m:e>
+                    <m:sub>
+                      <m:r>
+                        <w:rPr>
+                          <w:rFonts w:ascii="Cambria Math" w:eastAsiaTheme="minorEastAsia" w:hAnsi="Cambria Math"/>
+                        </w:rPr>
+                        <m:t>act</m:t>
+                      </m:r>
+                    </m:sub>
+                  </m:sSub>
+                  <m:r>
+                    <w:rPr>
+                      <w:rFonts w:ascii="Cambria Math" w:eastAsiaTheme="minorEastAsia" w:hAnsi="Cambria Math"/>
+                    </w:rPr>
+                    <m:t xml:space="preserve"> (Methanol Synthesis)</m:t>
+                  </m:r>
+                </m:e>
+                <m:e>
+                  <m:sSub>
+                    <m:sSubPr>
+                      <m:ctrlPr>
+                        <w:rPr>
+                          <w:rFonts w:ascii="Cambria Math" w:eastAsiaTheme="minorEastAsia" w:hAnsi="Cambria Math"/>
+                          <w:i/>
+                        </w:rPr>
+                      </m:ctrlPr>
+                    </m:sSubPr>
+                    <m:e>
+                      <m:r>
+                        <w:rPr>
+                          <w:rFonts w:ascii="Cambria Math" w:eastAsiaTheme="minorEastAsia" w:hAnsi="Cambria Math"/>
+                        </w:rPr>
+                        <m:t>K</m:t>
+                      </m:r>
+                    </m:e>
+                    <m:sub>
+                      <m:r>
+                        <w:rPr>
+                          <w:rFonts w:ascii="Cambria Math" w:eastAsiaTheme="minorEastAsia" w:hAnsi="Cambria Math"/>
+                        </w:rPr>
+                        <m:t>eq</m:t>
+                      </m:r>
+                    </m:sub>
+                  </m:sSub>
+                  <m:r>
+                    <w:rPr>
+                      <w:rFonts w:ascii="Cambria Math" w:eastAsiaTheme="minorEastAsia" w:hAnsi="Cambria Math"/>
+                    </w:rPr>
+                    <m:t>=</m:t>
+                  </m:r>
+                  <m:sSub>
+                    <m:sSubPr>
+                      <m:ctrlPr>
+                        <w:rPr>
+                          <w:rFonts w:ascii="Cambria Math" w:eastAsiaTheme="minorEastAsia" w:hAnsi="Cambria Math"/>
+                          <w:i/>
+                        </w:rPr>
+                      </m:ctrlPr>
+                    </m:sSubPr>
+                    <m:e>
+                      <m:r>
+                        <w:rPr>
+                          <w:rFonts w:ascii="Cambria Math" w:eastAsiaTheme="minorEastAsia" w:hAnsi="Cambria Math"/>
+                        </w:rPr>
+                        <m:t>K</m:t>
+                      </m:r>
+                    </m:e>
+                    <m:sub>
+                      <m:r>
+                        <w:rPr>
+                          <w:rFonts w:ascii="Cambria Math" w:eastAsiaTheme="minorEastAsia" w:hAnsi="Cambria Math"/>
+                        </w:rPr>
+                        <m:t>act</m:t>
+                      </m:r>
+                    </m:sub>
+                  </m:sSub>
+                  <m:r>
+                    <w:rPr>
+                      <w:rFonts w:ascii="Cambria Math" w:eastAsiaTheme="minorEastAsia" w:hAnsi="Cambria Math"/>
+                    </w:rPr>
+                    <m:t xml:space="preserve"> (Reverse Water Gas Shift Reaction)</m:t>
+                  </m:r>
+                </m:e>
+              </m:eqArr>
+            </m:e>
+          </m:d>
+          <m:r>
+            <w:rPr>
+              <w:rFonts w:ascii="Cambria Math" w:eastAsiaTheme="minorEastAsia" w:hAnsi="Cambria Math"/>
+            </w:rPr>
+            <m:t>→</m:t>
+          </m:r>
+          <m:sSub>
+            <m:sSubPr>
+              <m:ctrlPr>
+                <w:rPr>
+                  <w:rFonts w:ascii="Cambria Math" w:eastAsiaTheme="minorEastAsia" w:hAnsi="Cambria Math"/>
+                  <w:i/>
+                </w:rPr>
+              </m:ctrlPr>
+            </m:sSubPr>
+            <m:e>
+              <m:r>
+                <w:rPr>
+                  <w:rFonts w:ascii="Cambria Math" w:eastAsiaTheme="minorEastAsia" w:hAnsi="Cambria Math"/>
+                </w:rPr>
+                <m:t>λ</m:t>
+              </m:r>
+            </m:e>
+            <m:sub>
+              <m:r>
+                <w:rPr>
+                  <w:rFonts w:ascii="Cambria Math" w:eastAsiaTheme="minorEastAsia" w:hAnsi="Cambria Math"/>
+                </w:rPr>
+                <m:t>M</m:t>
+              </m:r>
+            </m:sub>
+          </m:sSub>
+          <m:r>
+            <w:rPr>
+              <w:rFonts w:ascii="Cambria Math" w:eastAsiaTheme="minorEastAsia" w:hAnsi="Cambria Math"/>
+            </w:rPr>
+            <m:t>=</m:t>
+          </m:r>
+          <m:sSub>
+            <m:sSubPr>
+              <m:ctrlPr>
+                <w:rPr>
+                  <w:rFonts w:ascii="Cambria Math" w:eastAsiaTheme="minorEastAsia" w:hAnsi="Cambria Math"/>
+                  <w:i/>
+                </w:rPr>
+              </m:ctrlPr>
+            </m:sSubPr>
+            <m:e>
+              <m:r>
+                <w:rPr>
+                  <w:rFonts w:ascii="Cambria Math" w:eastAsiaTheme="minorEastAsia" w:hAnsi="Cambria Math"/>
+                </w:rPr>
+                <m:t>λ</m:t>
+              </m:r>
+            </m:e>
+            <m:sub>
+              <m:r>
+                <w:rPr>
+                  <w:rFonts w:ascii="Cambria Math" w:eastAsiaTheme="minorEastAsia" w:hAnsi="Cambria Math"/>
+                </w:rPr>
+                <m:t>R</m:t>
+              </m:r>
+            </m:sub>
+          </m:sSub>
+        </m:oMath>
+      </m:oMathPara>
+    </w:p>
+    <w:p>
+      <w:pPr>
+        <w:rPr>
+          <w:rFonts w:eastAsiaTheme="minorEastAsia"/>
+        </w:rPr>
+      </w:pPr>
+      <m:oMathPara>
+        <m:oMath>
+          <m:func>
+            <m:funcPr>
+              <m:ctrlPr>
+                <w:rPr>
+                  <w:rFonts w:ascii="Cambria Math" w:eastAsiaTheme="minorEastAsia" w:hAnsi="Cambria Math"/>
+                  <w:i/>
+                </w:rPr>
+              </m:ctrlPr>
+            </m:funcPr>
+            <m:fName>
+              <m:r>
+                <m:rPr>
+                  <m:sty m:val="p"/>
+                </m:rPr>
+                <w:rPr>
+                  <w:rFonts w:ascii="Cambria Math" w:eastAsiaTheme="minorEastAsia" w:hAnsi="Cambria Math"/>
+                </w:rPr>
+                <m:t>exp</m:t>
+              </m:r>
+            </m:fName>
+            <m:e>
+              <m:d>
+                <m:dPr>
+                  <m:ctrlPr>
+                    <w:rPr>
+                      <w:rFonts w:ascii="Cambria Math" w:eastAsiaTheme="minorEastAsia" w:hAnsi="Cambria Math"/>
+                      <w:i/>
+                    </w:rPr>
+                  </m:ctrlPr>
+                </m:dPr>
+                <m:e>
+                  <m:r>
+                    <w:rPr>
+                      <w:rFonts w:ascii="Cambria Math" w:eastAsiaTheme="minorEastAsia" w:hAnsi="Cambria Math"/>
+                    </w:rPr>
+                    <m:t>-</m:t>
+                  </m:r>
+                  <m:f>
+                    <m:fPr>
+                      <m:ctrlPr>
+                        <w:rPr>
+                          <w:rFonts w:ascii="Cambria Math" w:eastAsiaTheme="minorEastAsia" w:hAnsi="Cambria Math"/>
+                          <w:i/>
+                        </w:rPr>
+                      </m:ctrlPr>
+                    </m:fPr>
+                    <m:num>
+                      <m:r>
+                        <w:rPr>
+                          <w:rFonts w:ascii="Cambria Math" w:eastAsiaTheme="minorEastAsia" w:hAnsi="Cambria Math"/>
+                        </w:rPr>
+                        <m:t>∆</m:t>
+                      </m:r>
+                      <m:sSubSup>
+                        <m:sSubSupPr>
+                          <m:ctrlPr>
+                            <w:rPr>
+                              <w:rFonts w:ascii="Cambria Math" w:eastAsiaTheme="minorEastAsia" w:hAnsi="Cambria Math"/>
+                              <w:i/>
+                            </w:rPr>
+                          </m:ctrlPr>
+                        </m:sSubSupPr>
+                        <m:e>
+                          <m:r>
+                            <w:rPr>
+                              <w:rFonts w:ascii="Cambria Math" w:eastAsiaTheme="minorEastAsia" w:hAnsi="Cambria Math"/>
+                            </w:rPr>
+                            <m:t>G</m:t>
+                          </m:r>
+                        </m:e>
+                        <m:sub>
+                          <m:r>
+                            <w:rPr>
+                              <w:rFonts w:ascii="Cambria Math" w:eastAsiaTheme="minorEastAsia" w:hAnsi="Cambria Math"/>
+                            </w:rPr>
+                            <m:t>R</m:t>
+                          </m:r>
+                        </m:sub>
+                        <m:sup>
+                          <m:r>
+                            <w:rPr>
+                              <w:rFonts w:ascii="Cambria Math" w:eastAsiaTheme="minorEastAsia" w:hAnsi="Cambria Math"/>
+                            </w:rPr>
+                            <m:t>0</m:t>
+                          </m:r>
+                        </m:sup>
+                      </m:sSubSup>
+                      <m:d>
+                        <m:dPr>
+                          <m:ctrlPr>
+                            <w:rPr>
+                              <w:rFonts w:ascii="Cambria Math" w:eastAsiaTheme="minorEastAsia" w:hAnsi="Cambria Math"/>
+                              <w:i/>
+                            </w:rPr>
+                          </m:ctrlPr>
+                        </m:dPr>
+                        <m:e>
+                          <m:r>
+                            <w:rPr>
+                              <w:rFonts w:ascii="Cambria Math" w:eastAsiaTheme="minorEastAsia" w:hAnsi="Cambria Math"/>
+                            </w:rPr>
+                            <m:t>T</m:t>
+                          </m:r>
+                        </m:e>
+                      </m:d>
+                    </m:num>
+                    <m:den>
+                      <m:r>
+                        <w:rPr>
+                          <w:rFonts w:ascii="Cambria Math" w:eastAsiaTheme="minorEastAsia" w:hAnsi="Cambria Math"/>
+                        </w:rPr>
+                        <m:t>R</m:t>
+                      </m:r>
+                      <m:sSub>
+                        <m:sSubPr>
+                          <m:ctrlPr>
+                            <w:rPr>
+                              <w:rFonts w:ascii="Cambria Math" w:eastAsiaTheme="minorEastAsia" w:hAnsi="Cambria Math"/>
+                              <w:i/>
+                            </w:rPr>
+                          </m:ctrlPr>
+                        </m:sSubPr>
+                        <m:e>
+                          <m:r>
+                            <w:rPr>
+                              <w:rFonts w:ascii="Cambria Math" w:eastAsiaTheme="minorEastAsia" w:hAnsi="Cambria Math"/>
+                            </w:rPr>
+                            <m:t>T</m:t>
+                          </m:r>
+                        </m:e>
+                        <m:sub>
+                          <m:r>
+                            <w:rPr>
+                              <w:rFonts w:ascii="Cambria Math" w:eastAsiaTheme="minorEastAsia" w:hAnsi="Cambria Math"/>
+                            </w:rPr>
+                            <m:t>2</m:t>
+                          </m:r>
+                        </m:sub>
+                      </m:sSub>
+                    </m:den>
+                  </m:f>
+                </m:e>
+              </m:d>
+            </m:e>
+          </m:func>
+          <m:r>
+            <w:rPr>
+              <w:rFonts w:ascii="Cambria Math" w:eastAsiaTheme="minorEastAsia" w:hAnsi="Cambria Math"/>
+            </w:rPr>
+            <m:t xml:space="preserve">= </m:t>
+          </m:r>
+          <m:nary>
+            <m:naryPr>
+              <m:chr m:val="∏"/>
+              <m:limLoc m:val="undOvr"/>
+              <m:ctrlPr>
+                <w:rPr>
+                  <w:rFonts w:ascii="Cambria Math" w:eastAsiaTheme="minorEastAsia" w:hAnsi="Cambria Math"/>
+                  <w:i/>
+                </w:rPr>
+              </m:ctrlPr>
+            </m:naryPr>
+            <m:sub>
+              <m:r>
+                <w:rPr>
+                  <w:rFonts w:ascii="Cambria Math" w:eastAsiaTheme="minorEastAsia" w:hAnsi="Cambria Math"/>
+                </w:rPr>
+                <m:t>i</m:t>
+              </m:r>
+            </m:sub>
+            <m:sup/>
+            <m:e>
+              <m:sSubSup>
+                <m:sSubSupPr>
+                  <m:ctrlPr>
+                    <w:rPr>
+                      <w:rFonts w:ascii="Cambria Math" w:eastAsiaTheme="minorEastAsia" w:hAnsi="Cambria Math"/>
+                      <w:i/>
+                    </w:rPr>
+                  </m:ctrlPr>
+                </m:sSubSupPr>
+                <m:e>
+                  <m:d>
+                    <m:dPr>
+                      <m:ctrlPr>
+                        <w:rPr>
+                          <w:rFonts w:ascii="Cambria Math" w:eastAsiaTheme="minorEastAsia" w:hAnsi="Cambria Math"/>
+                          <w:i/>
+                        </w:rPr>
+                      </m:ctrlPr>
+                    </m:dPr>
+                    <m:e>
+                      <m:f>
+                        <m:fPr>
+                          <m:ctrlPr>
+                            <w:rPr>
+                              <w:rFonts w:ascii="Cambria Math" w:eastAsiaTheme="minorEastAsia" w:hAnsi="Cambria Math"/>
+                              <w:i/>
+                            </w:rPr>
+                          </m:ctrlPr>
+                        </m:fPr>
+                        <m:num>
+                          <m:r>
+                            <w:rPr>
+                              <w:rFonts w:ascii="Cambria Math" w:eastAsiaTheme="minorEastAsia" w:hAnsi="Cambria Math"/>
+                            </w:rPr>
+                            <m:t>P.</m:t>
+                          </m:r>
+                          <m:sSub>
+                            <m:sSubPr>
+                              <m:ctrlPr>
+                                <w:rPr>
+                                  <w:rFonts w:ascii="Cambria Math" w:eastAsiaTheme="minorEastAsia" w:hAnsi="Cambria Math"/>
+                                  <w:i/>
+                                </w:rPr>
+                              </m:ctrlPr>
+                            </m:sSubPr>
+                            <m:e>
+                              <m:r>
+                                <w:rPr>
+                                  <w:rFonts w:ascii="Cambria Math" w:eastAsiaTheme="minorEastAsia" w:hAnsi="Cambria Math"/>
+                                </w:rPr>
+                                <m:t>y</m:t>
+                              </m:r>
+                            </m:e>
+                            <m:sub>
+                              <m:r>
+                                <w:rPr>
+                                  <w:rFonts w:ascii="Cambria Math" w:eastAsiaTheme="minorEastAsia" w:hAnsi="Cambria Math"/>
+                                </w:rPr>
+                                <m:t>i</m:t>
+                              </m:r>
+                            </m:sub>
+                          </m:sSub>
+                          <m:r>
+                            <w:rPr>
+                              <w:rFonts w:ascii="Cambria Math" w:eastAsiaTheme="minorEastAsia" w:hAnsi="Cambria Math"/>
+                            </w:rPr>
+                            <m:t>.</m:t>
+                          </m:r>
+                          <m:r>
+                            <m:rPr>
+                              <m:sty m:val="p"/>
+                            </m:rPr>
+                            <w:rPr>
+                              <w:rFonts w:ascii="Cambria Math" w:eastAsiaTheme="minorEastAsia" w:hAnsi="Cambria Math"/>
+                            </w:rPr>
+                            <m:t>Φ</m:t>
+                          </m:r>
+                          <m:d>
+                            <m:dPr>
+                              <m:ctrlPr>
+                                <w:rPr>
+                                  <w:rFonts w:ascii="Cambria Math" w:eastAsiaTheme="minorEastAsia" w:hAnsi="Cambria Math"/>
+                                  <w:i/>
+                                </w:rPr>
+                              </m:ctrlPr>
+                            </m:dPr>
+                            <m:e>
+                              <m:r>
+                                <w:rPr>
+                                  <w:rFonts w:ascii="Cambria Math" w:eastAsiaTheme="minorEastAsia" w:hAnsi="Cambria Math"/>
+                                </w:rPr>
+                                <m:t>T,P</m:t>
+                              </m:r>
+                            </m:e>
+                          </m:d>
+                        </m:num>
+                        <m:den>
+                          <m:sSub>
+                            <m:sSubPr>
+                              <m:ctrlPr>
+                                <w:rPr>
+                                  <w:rFonts w:ascii="Cambria Math" w:eastAsiaTheme="minorEastAsia" w:hAnsi="Cambria Math"/>
+                                  <w:i/>
+                                </w:rPr>
+                              </m:ctrlPr>
+                            </m:sSubPr>
+                            <m:e>
+                              <m:r>
+                                <w:rPr>
+                                  <w:rFonts w:ascii="Cambria Math" w:eastAsiaTheme="minorEastAsia" w:hAnsi="Cambria Math"/>
+                                </w:rPr>
+                                <m:t>P</m:t>
+                              </m:r>
+                            </m:e>
+                            <m:sub>
+                              <m:r>
+                                <w:rPr>
+                                  <w:rFonts w:ascii="Cambria Math" w:eastAsiaTheme="minorEastAsia" w:hAnsi="Cambria Math"/>
+                                </w:rPr>
+                                <m:t>ref</m:t>
+                              </m:r>
+                            </m:sub>
+                          </m:sSub>
+                        </m:den>
+                      </m:f>
+                    </m:e>
+                  </m:d>
+                </m:e>
+                <m:sub/>
+                <m:sup>
+                  <m:sSub>
+                    <m:sSubPr>
+                      <m:ctrlPr>
+                        <w:rPr>
+                          <w:rFonts w:ascii="Cambria Math" w:eastAsiaTheme="minorEastAsia" w:hAnsi="Cambria Math"/>
+                          <w:i/>
+                        </w:rPr>
+                      </m:ctrlPr>
+                    </m:sSubPr>
+                    <m:e>
+                      <m:r>
+                        <w:rPr>
+                          <w:rFonts w:ascii="Cambria Math" w:eastAsiaTheme="minorEastAsia" w:hAnsi="Cambria Math"/>
+                        </w:rPr>
+                        <m:t>ν</m:t>
+                      </m:r>
+                    </m:e>
+                    <m:sub>
+                      <m:r>
+                        <w:rPr>
+                          <w:rFonts w:ascii="Cambria Math" w:eastAsiaTheme="minorEastAsia" w:hAnsi="Cambria Math"/>
+                        </w:rPr>
+                        <m:t>i</m:t>
+                      </m:r>
+                    </m:sub>
+                  </m:sSub>
+                </m:sup>
+              </m:sSubSup>
+              <m:r>
+                <w:rPr>
+                  <w:rFonts w:ascii="Cambria Math" w:eastAsiaTheme="minorEastAsia" w:hAnsi="Cambria Math"/>
+                </w:rPr>
+                <m:t xml:space="preserve"> </m:t>
+              </m:r>
+            </m:e>
+          </m:nary>
+          <m:r>
+            <w:rPr>
+              <w:rFonts w:ascii="Cambria Math" w:eastAsiaTheme="minorEastAsia" w:hAnsi="Cambria Math"/>
+            </w:rPr>
+            <m:t xml:space="preserve">= </m:t>
+          </m:r>
+          <m:nary>
+            <m:naryPr>
+              <m:chr m:val="∏"/>
+              <m:limLoc m:val="undOvr"/>
+              <m:ctrlPr>
+                <w:rPr>
+                  <w:rFonts w:ascii="Cambria Math" w:eastAsiaTheme="minorEastAsia" w:hAnsi="Cambria Math"/>
+                  <w:i/>
+                </w:rPr>
+              </m:ctrlPr>
+            </m:naryPr>
+            <m:sub>
+              <m:r>
+                <w:rPr>
+                  <w:rFonts w:ascii="Cambria Math" w:eastAsiaTheme="minorEastAsia" w:hAnsi="Cambria Math"/>
+                </w:rPr>
+                <m:t>i</m:t>
+              </m:r>
+            </m:sub>
+            <m:sup/>
+            <m:e>
+              <m:sSup>
+                <m:sSupPr>
+                  <m:ctrlPr>
+                    <w:rPr>
+                      <w:rFonts w:ascii="Cambria Math" w:eastAsiaTheme="minorEastAsia" w:hAnsi="Cambria Math"/>
+                      <w:i/>
+                    </w:rPr>
+                  </m:ctrlPr>
+                </m:sSupPr>
+                <m:e>
+                  <m:d>
+                    <m:dPr>
+                      <m:ctrlPr>
+                        <w:rPr>
+                          <w:rFonts w:ascii="Cambria Math" w:eastAsiaTheme="minorEastAsia" w:hAnsi="Cambria Math"/>
+                          <w:i/>
+                        </w:rPr>
+                      </m:ctrlPr>
+                    </m:dPr>
+                    <m:e>
+                      <m:f>
+                        <m:fPr>
+                          <m:ctrlPr>
+                            <w:rPr>
+                              <w:rFonts w:ascii="Cambria Math" w:eastAsiaTheme="minorEastAsia" w:hAnsi="Cambria Math"/>
+                              <w:i/>
+                            </w:rPr>
+                          </m:ctrlPr>
+                        </m:fPr>
+                        <m:num>
+                          <m:r>
+                            <w:rPr>
+                              <w:rFonts w:ascii="Cambria Math" w:eastAsiaTheme="minorEastAsia" w:hAnsi="Cambria Math"/>
+                            </w:rPr>
+                            <m:t>P.</m:t>
+                          </m:r>
+                          <m:sSub>
+                            <m:sSubPr>
+                              <m:ctrlPr>
+                                <w:rPr>
+                                  <w:rFonts w:ascii="Cambria Math" w:eastAsiaTheme="minorEastAsia" w:hAnsi="Cambria Math"/>
+                                  <w:i/>
+                                </w:rPr>
+                              </m:ctrlPr>
+                            </m:sSubPr>
+                            <m:e>
+                              <m:r>
+                                <w:rPr>
+                                  <w:rFonts w:ascii="Cambria Math" w:eastAsiaTheme="minorEastAsia" w:hAnsi="Cambria Math"/>
+                                </w:rPr>
+                                <m:t>y</m:t>
+                              </m:r>
+                            </m:e>
+                            <m:sub>
+                              <m:r>
+                                <w:rPr>
+                                  <w:rFonts w:ascii="Cambria Math" w:eastAsiaTheme="minorEastAsia" w:hAnsi="Cambria Math"/>
+                                </w:rPr>
+                                <m:t>i</m:t>
+                              </m:r>
+                            </m:sub>
+                          </m:sSub>
+                        </m:num>
+                        <m:den>
+                          <m:sSub>
+                            <m:sSubPr>
+                              <m:ctrlPr>
+                                <w:rPr>
+                                  <w:rFonts w:ascii="Cambria Math" w:eastAsiaTheme="minorEastAsia" w:hAnsi="Cambria Math"/>
+                                  <w:i/>
+                                </w:rPr>
+                              </m:ctrlPr>
+                            </m:sSubPr>
+                            <m:e>
+                              <m:r>
+                                <w:rPr>
+                                  <w:rFonts w:ascii="Cambria Math" w:eastAsiaTheme="minorEastAsia" w:hAnsi="Cambria Math"/>
+                                </w:rPr>
+                                <m:t>P</m:t>
+                              </m:r>
+                            </m:e>
+                            <m:sub>
+                              <m:r>
+                                <w:rPr>
+                                  <w:rFonts w:ascii="Cambria Math" w:eastAsiaTheme="minorEastAsia" w:hAnsi="Cambria Math"/>
+                                </w:rPr>
+                                <m:t>ref</m:t>
+                              </m:r>
+                            </m:sub>
+                          </m:sSub>
+                        </m:den>
+                      </m:f>
+                    </m:e>
+                  </m:d>
+                </m:e>
+                <m:sup>
+                  <m:sSub>
+                    <m:sSubPr>
+                      <m:ctrlPr>
+                        <w:rPr>
+                          <w:rFonts w:ascii="Cambria Math" w:eastAsiaTheme="minorEastAsia" w:hAnsi="Cambria Math"/>
+                          <w:i/>
+                        </w:rPr>
+                      </m:ctrlPr>
+                    </m:sSubPr>
+                    <m:e>
+                      <m:r>
+                        <w:rPr>
+                          <w:rFonts w:ascii="Cambria Math" w:eastAsiaTheme="minorEastAsia" w:hAnsi="Cambria Math"/>
+                        </w:rPr>
+                        <m:t>ν</m:t>
+                      </m:r>
+                    </m:e>
+                    <m:sub>
+                      <m:r>
+                        <w:rPr>
+                          <w:rFonts w:ascii="Cambria Math" w:eastAsiaTheme="minorEastAsia" w:hAnsi="Cambria Math"/>
+                        </w:rPr>
+                        <m:t>i</m:t>
+                      </m:r>
+                    </m:sub>
+                  </m:sSub>
+                </m:sup>
+              </m:sSup>
+            </m:e>
+          </m:nary>
+          <m:nary>
+            <m:naryPr>
+              <m:chr m:val="∏"/>
+              <m:limLoc m:val="undOvr"/>
+              <m:ctrlPr>
+                <w:rPr>
+                  <w:rFonts w:ascii="Cambria Math" w:eastAsiaTheme="minorEastAsia" w:hAnsi="Cambria Math"/>
+                  <w:i/>
+                </w:rPr>
+              </m:ctrlPr>
+            </m:naryPr>
+            <m:sub>
+              <m:r>
+                <w:rPr>
+                  <w:rFonts w:ascii="Cambria Math" w:eastAsiaTheme="minorEastAsia" w:hAnsi="Cambria Math"/>
+                </w:rPr>
+                <m:t>i</m:t>
+              </m:r>
+            </m:sub>
+            <m:sup/>
+            <m:e>
+              <m:sSup>
+                <m:sSupPr>
+                  <m:ctrlPr>
+                    <w:rPr>
+                      <w:rFonts w:ascii="Cambria Math" w:eastAsiaTheme="minorEastAsia" w:hAnsi="Cambria Math"/>
+                      <w:i/>
+                    </w:rPr>
+                  </m:ctrlPr>
+                </m:sSupPr>
+                <m:e>
+                  <m:r>
+                    <m:rPr>
+                      <m:sty m:val="p"/>
+                    </m:rPr>
+                    <w:rPr>
+                      <w:rFonts w:ascii="Cambria Math" w:eastAsiaTheme="minorEastAsia" w:hAnsi="Cambria Math"/>
+                    </w:rPr>
+                    <m:t>Φ</m:t>
+                  </m:r>
+                  <m:ctrlPr>
+                    <w:rPr>
+                      <w:rFonts w:ascii="Cambria Math" w:eastAsiaTheme="minorEastAsia" w:hAnsi="Cambria Math"/>
+                    </w:rPr>
+                  </m:ctrlPr>
+                </m:e>
+                <m:sup>
+                  <m:sSub>
+                    <m:sSubPr>
+                      <m:ctrlPr>
+                        <w:rPr>
+                          <w:rFonts w:ascii="Cambria Math" w:eastAsiaTheme="minorEastAsia" w:hAnsi="Cambria Math"/>
+                          <w:i/>
+                        </w:rPr>
+                      </m:ctrlPr>
+                    </m:sSubPr>
+                    <m:e>
+                      <m:r>
+                        <w:rPr>
+                          <w:rFonts w:ascii="Cambria Math" w:eastAsiaTheme="minorEastAsia" w:hAnsi="Cambria Math"/>
+                        </w:rPr>
+                        <m:t>ν</m:t>
+                      </m:r>
+                    </m:e>
+                    <m:sub>
+                      <m:r>
+                        <w:rPr>
+                          <w:rFonts w:ascii="Cambria Math" w:eastAsiaTheme="minorEastAsia" w:hAnsi="Cambria Math"/>
+                        </w:rPr>
+                        <m:t>i</m:t>
+                      </m:r>
+                    </m:sub>
+                  </m:sSub>
+                </m:sup>
+              </m:sSup>
+            </m:e>
+          </m:nary>
+          <m:r>
+            <w:rPr>
+              <w:rFonts w:ascii="Cambria Math" w:eastAsiaTheme="minorEastAsia" w:hAnsi="Cambria Math"/>
+            </w:rPr>
+            <m:t>=</m:t>
+          </m:r>
+          <m:sSub>
+            <m:sSubPr>
+              <m:ctrlPr>
+                <w:rPr>
+                  <w:rFonts w:ascii="Cambria Math" w:eastAsiaTheme="minorEastAsia" w:hAnsi="Cambria Math"/>
+                  <w:i/>
+                </w:rPr>
+              </m:ctrlPr>
+            </m:sSubPr>
+            <m:e>
+              <m:r>
+                <w:rPr>
+                  <w:rFonts w:ascii="Cambria Math" w:eastAsiaTheme="minorEastAsia" w:hAnsi="Cambria Math"/>
+                </w:rPr>
+                <m:t>K</m:t>
+              </m:r>
+            </m:e>
+            <m:sub>
+              <m:r>
+                <w:rPr>
+                  <w:rFonts w:ascii="Cambria Math" w:eastAsiaTheme="minorEastAsia" w:hAnsi="Cambria Math"/>
+                </w:rPr>
+                <m:t>P</m:t>
+              </m:r>
+            </m:sub>
+          </m:sSub>
+          <m:r>
+            <w:rPr>
+              <w:rFonts w:ascii="Cambria Math" w:eastAsiaTheme="minorEastAsia" w:hAnsi="Cambria Math"/>
+            </w:rPr>
+            <m:t>.</m:t>
+          </m:r>
+          <m:sSub>
+            <m:sSubPr>
+              <m:ctrlPr>
+                <w:rPr>
+                  <w:rFonts w:ascii="Cambria Math" w:eastAsiaTheme="minorEastAsia" w:hAnsi="Cambria Math"/>
+                  <w:i/>
+                </w:rPr>
+              </m:ctrlPr>
+            </m:sSubPr>
+            <m:e>
+              <m:r>
+                <w:rPr>
+                  <w:rFonts w:ascii="Cambria Math" w:eastAsiaTheme="minorEastAsia" w:hAnsi="Cambria Math"/>
+                </w:rPr>
+                <m:t>K</m:t>
+              </m:r>
+            </m:e>
+            <m:sub>
+              <m:r>
+                <m:rPr>
+                  <m:sty m:val="p"/>
+                </m:rPr>
+                <w:rPr>
+                  <w:rFonts w:ascii="Cambria Math" w:eastAsiaTheme="minorEastAsia" w:hAnsi="Cambria Math"/>
+                </w:rPr>
+                <m:t>Φ</m:t>
+              </m:r>
+            </m:sub>
+          </m:sSub>
+        </m:oMath>
+      </m:oMathPara>
+    </w:p>
+    <w:p>
+      <w:pPr>
+        <w:jc w:val="both"/>
+        <w:rPr>
+          <w:rFonts w:eastAsiaTheme="minorEastAsia"/>
+        </w:rPr>
+      </w:pPr>
+      <w:r>
+        <w:rPr>
+          <w:rFonts w:eastAsiaTheme="minorEastAsia"/>
+        </w:rPr>
+        <w:t xml:space="preserve">Since calculating the </w:t>
+      </w:r>
+      <m:oMath>
+        <m:sSub>
+          <m:sSubPr>
+            <m:ctrlPr>
+              <w:rPr>
+                <w:rFonts w:ascii="Cambria Math" w:eastAsiaTheme="minorEastAsia" w:hAnsi="Cambria Math"/>
+                <w:i/>
+              </w:rPr>
+            </m:ctrlPr>
+          </m:sSubPr>
+          <m:e>
+            <m:r>
+              <w:rPr>
+                <w:rFonts w:ascii="Cambria Math" w:eastAsiaTheme="minorEastAsia" w:hAnsi="Cambria Math"/>
+              </w:rPr>
+              <m:t>K</m:t>
+            </m:r>
+          </m:e>
+          <m:sub>
+            <m:r>
+              <m:rPr>
+                <m:sty m:val="p"/>
+              </m:rPr>
+              <w:rPr>
+                <w:rFonts w:ascii="Cambria Math" w:eastAsiaTheme="minorEastAsia" w:hAnsi="Cambria Math"/>
+              </w:rPr>
+              <m:t>Φ</m:t>
+            </m:r>
+          </m:sub>
+        </m:sSub>
+      </m:oMath>
+      <w:r>
+        <w:rPr>
+          <w:rFonts w:eastAsiaTheme="minorEastAsia"/>
+        </w:rPr>
+        <w:t xml:space="preserve"> is difficult and needs more time, this value will be given at exam session!</w:t>
+      </w:r>
+    </w:p>
+    <w:p>
+      <w:pPr>
+        <w:jc w:val="both"/>
+        <w:rPr>
+          <w:rFonts w:eastAsiaTheme="minorEastAsia"/>
+        </w:rPr>
+      </w:pPr>
+      <w:r>
+        <w:rPr>
+          <w:rFonts w:eastAsiaTheme="minorEastAsia"/>
+        </w:rPr>
+        <w:t xml:space="preserve">The </w:t>
+      </w:r>
+      <m:oMath>
+        <m:r>
+          <m:rPr>
+            <m:sty m:val="p"/>
+          </m:rPr>
+          <w:rPr>
+            <w:rFonts w:ascii="Cambria Math" w:eastAsiaTheme="minorEastAsia" w:hAnsi="Cambria Math"/>
+          </w:rPr>
+          <m:t>Φ</m:t>
+        </m:r>
+      </m:oMath>
+      <w:r>
+        <w:rPr>
+          <w:rFonts w:eastAsiaTheme="minorEastAsia"/>
+        </w:rPr>
+        <w:t xml:space="preserve"> value comes from …. of EOS.</w:t>
+      </w:r>
+    </w:p>
+    <w:p>
+      <w:pPr>
+        <w:jc w:val="both"/>
+        <w:rPr>
+          <w:rFonts w:eastAsiaTheme="minorEastAsia"/>
+        </w:rPr>
+      </w:pPr>
+    </w:p>
+    <w:p>
+      <w:pPr>
+        <w:jc w:val="both"/>
+        <w:rPr>
+          <w:rFonts w:eastAsiaTheme="minorEastAsia"/>
+          <w:b/>
+          <w:bCs/>
+        </w:rPr>
+      </w:pPr>
+      <w:r>
+        <w:rPr>
+          <w:rFonts w:eastAsiaTheme="minorEastAsia"/>
+          <w:b/>
+          <w:bCs/>
+        </w:rPr>
+        <w:t xml:space="preserve">The second part of the problem is to calculate the amount of heat of </w:t>
+      </w:r>
+      <w:r>
+        <w:rPr>
+          <w:rFonts w:eastAsiaTheme="minorEastAsia"/>
+          <w:b/>
+          <w:bCs/>
+          <w:i/>
+          <w:iCs/>
+        </w:rPr>
+        <w:t>Reactor 1</w:t>
+      </w:r>
+      <w:r>
+        <w:rPr>
+          <w:rFonts w:eastAsiaTheme="minorEastAsia"/>
+          <w:b/>
+          <w:bCs/>
+        </w:rPr>
+        <w:t xml:space="preserve">. </w:t>
+      </w:r>
+    </w:p>
+    <w:p>
+      <w:pPr>
+        <w:jc w:val="both"/>
+        <w:rPr>
+          <w:rFonts w:eastAsiaTheme="minorEastAsia"/>
+        </w:rPr>
+      </w:pPr>
+      <w:r>
+        <w:rPr>
+          <w:rFonts w:eastAsiaTheme="minorEastAsia"/>
+        </w:rPr>
+        <w:t xml:space="preserve">To do this, we </w:t>
+      </w:r>
+      <w:proofErr w:type="gramStart"/>
+      <w:r>
+        <w:rPr>
+          <w:rFonts w:eastAsiaTheme="minorEastAsia"/>
+        </w:rPr>
+        <w:t>have to</w:t>
+      </w:r>
+      <w:proofErr w:type="gramEnd"/>
+      <w:r>
+        <w:rPr>
+          <w:rFonts w:eastAsiaTheme="minorEastAsia"/>
+        </w:rPr>
+        <w:t xml:space="preserve"> write an energy balance. We need Control Volume (CV), the reference condition, the convention, and the thermodynamic scheme! </w:t>
+      </w:r>
+    </w:p>
+    <w:p>
+      <w:pPr>
+        <w:jc w:val="both"/>
+        <w:rPr>
+          <w:rFonts w:eastAsiaTheme="minorEastAsia"/>
+        </w:rPr>
+      </w:pPr>
+      <w:r>
+        <w:rPr>
+          <w:rFonts w:eastAsiaTheme="minorEastAsia"/>
+        </w:rPr>
+        <w:t>Assume elementary species as ideal gas at T= 298 K.</w:t>
+      </w:r>
+    </w:p>
+    <w:p>
+      <w:pPr>
+        <w:jc w:val="both"/>
+        <w:rPr>
+          <w:rFonts w:eastAsiaTheme="minorEastAsia"/>
+        </w:rPr>
+      </w:pPr>
+      <w:r>
+        <w:rPr>
+          <w:rFonts w:eastAsiaTheme="minorEastAsia"/>
+        </w:rPr>
+        <w:lastRenderedPageBreak/>
+        <w:t xml:space="preserve">The convention will tell us the type of reaction in case of endothermic or exothermic. When we remove heat, Q &gt; 0. </w:t>
+      </w:r>
+    </w:p>
+    <w:p>
+      <w:pPr>
+        <w:jc w:val="both"/>
+        <w:rPr>
+          <w:rFonts w:eastAsiaTheme="minorEastAsia"/>
+        </w:rPr>
+      </w:pPr>
+      <w:r>
+        <w:rPr>
+          <w:rFonts w:eastAsiaTheme="minorEastAsia"/>
+        </w:rPr>
+        <w:t>The energy balance will be written as follows:</w:t>
+      </w:r>
+    </w:p>
+    <w:p>
+      <w:pPr>
+        <w:jc w:val="both"/>
+        <w:rPr>
+          <w:rFonts w:eastAsiaTheme="minorEastAsia"/>
+        </w:rPr>
+      </w:pPr>
+      <m:oMathPara>
+        <m:oMath>
+          <m:acc>
+            <m:accPr>
+              <m:chr m:val="̇"/>
+              <m:ctrlPr>
+                <w:rPr>
+                  <w:rFonts w:ascii="Cambria Math" w:eastAsiaTheme="minorEastAsia" w:hAnsi="Cambria Math"/>
+                  <w:i/>
+                </w:rPr>
+              </m:ctrlPr>
+            </m:accPr>
+            <m:e>
+              <m:sSub>
+                <m:sSubPr>
+                  <m:ctrlPr>
+                    <w:rPr>
+                      <w:rFonts w:ascii="Cambria Math" w:eastAsiaTheme="minorEastAsia" w:hAnsi="Cambria Math"/>
+                      <w:i/>
+                    </w:rPr>
+                  </m:ctrlPr>
+                </m:sSubPr>
+                <m:e>
+                  <m:r>
+                    <w:rPr>
+                      <w:rFonts w:ascii="Cambria Math" w:eastAsiaTheme="minorEastAsia" w:hAnsi="Cambria Math"/>
+                    </w:rPr>
+                    <m:t>H</m:t>
+                  </m:r>
+                </m:e>
+                <m:sub>
+                  <m:r>
+                    <w:rPr>
+                      <w:rFonts w:ascii="Cambria Math" w:eastAsiaTheme="minorEastAsia" w:hAnsi="Cambria Math"/>
+                    </w:rPr>
+                    <m:t>in</m:t>
+                  </m:r>
+                </m:sub>
+              </m:sSub>
+            </m:e>
+          </m:acc>
+          <m:r>
+            <w:rPr>
+              <w:rFonts w:ascii="Cambria Math" w:eastAsiaTheme="minorEastAsia" w:hAnsi="Cambria Math"/>
+            </w:rPr>
+            <m:t xml:space="preserve">= </m:t>
+          </m:r>
+          <m:acc>
+            <m:accPr>
+              <m:chr m:val="̇"/>
+              <m:ctrlPr>
+                <w:rPr>
+                  <w:rFonts w:ascii="Cambria Math" w:eastAsiaTheme="minorEastAsia" w:hAnsi="Cambria Math"/>
+                  <w:i/>
+                </w:rPr>
+              </m:ctrlPr>
+            </m:accPr>
+            <m:e>
+              <m:sSub>
+                <m:sSubPr>
+                  <m:ctrlPr>
+                    <w:rPr>
+                      <w:rFonts w:ascii="Cambria Math" w:eastAsiaTheme="minorEastAsia" w:hAnsi="Cambria Math"/>
+                      <w:i/>
+                    </w:rPr>
+                  </m:ctrlPr>
+                </m:sSubPr>
+                <m:e>
+                  <m:r>
+                    <w:rPr>
+                      <w:rFonts w:ascii="Cambria Math" w:eastAsiaTheme="minorEastAsia" w:hAnsi="Cambria Math"/>
+                    </w:rPr>
+                    <m:t>H</m:t>
+                  </m:r>
+                </m:e>
+                <m:sub>
+                  <m:r>
+                    <w:rPr>
+                      <w:rFonts w:ascii="Cambria Math" w:eastAsiaTheme="minorEastAsia" w:hAnsi="Cambria Math"/>
+                    </w:rPr>
+                    <m:t>out</m:t>
+                  </m:r>
+                </m:sub>
+              </m:sSub>
+            </m:e>
+          </m:acc>
+          <m:r>
+            <w:rPr>
+              <w:rFonts w:ascii="Cambria Math" w:eastAsiaTheme="minorEastAsia" w:hAnsi="Cambria Math"/>
+            </w:rPr>
+            <m:t>+</m:t>
+          </m:r>
+          <m:sSub>
+            <m:sSubPr>
+              <m:ctrlPr>
+                <w:rPr>
+                  <w:rFonts w:ascii="Cambria Math" w:eastAsiaTheme="minorEastAsia" w:hAnsi="Cambria Math"/>
+                  <w:i/>
+                </w:rPr>
+              </m:ctrlPr>
+            </m:sSubPr>
+            <m:e>
+              <m:r>
+                <w:rPr>
+                  <w:rFonts w:ascii="Cambria Math" w:eastAsiaTheme="minorEastAsia" w:hAnsi="Cambria Math"/>
+                </w:rPr>
+                <m:t>Q</m:t>
+              </m:r>
+            </m:e>
+            <m:sub>
+              <m:r>
+                <w:rPr>
+                  <w:rFonts w:ascii="Cambria Math" w:eastAsiaTheme="minorEastAsia" w:hAnsi="Cambria Math"/>
+                </w:rPr>
+                <m:t>in</m:t>
+              </m:r>
+            </m:sub>
+          </m:sSub>
+        </m:oMath>
+      </m:oMathPara>
+    </w:p>
+    <w:p>
+      <w:pPr>
+        <w:jc w:val="both"/>
+        <w:rPr>
+          <w:rFonts w:eastAsiaTheme="minorEastAsia"/>
+        </w:rPr>
+      </w:pPr>
+      <m:oMathPara>
+        <m:oMath>
+          <m:sSub>
+            <m:sSubPr>
+              <m:ctrlPr>
+                <w:rPr>
+                  <w:rFonts w:ascii="Cambria Math" w:eastAsiaTheme="minorEastAsia" w:hAnsi="Cambria Math"/>
+                  <w:i/>
+                </w:rPr>
+              </m:ctrlPr>
+            </m:sSubPr>
+            <m:e>
+              <m:r>
+                <w:rPr>
+                  <w:rFonts w:ascii="Cambria Math" w:eastAsiaTheme="minorEastAsia" w:hAnsi="Cambria Math"/>
+                </w:rPr>
+                <m:t>H</m:t>
+              </m:r>
+            </m:e>
+            <m:sub>
+              <m:r>
+                <w:rPr>
+                  <w:rFonts w:ascii="Cambria Math" w:eastAsiaTheme="minorEastAsia" w:hAnsi="Cambria Math"/>
+                </w:rPr>
+                <m:t>j</m:t>
+              </m:r>
+            </m:sub>
+          </m:sSub>
+          <m:r>
+            <w:rPr>
+              <w:rFonts w:ascii="Cambria Math" w:eastAsiaTheme="minorEastAsia" w:hAnsi="Cambria Math"/>
+            </w:rPr>
+            <m:t xml:space="preserve">= </m:t>
+          </m:r>
+          <m:nary>
+            <m:naryPr>
+              <m:chr m:val="∑"/>
+              <m:limLoc m:val="undOvr"/>
+              <m:ctrlPr>
+                <w:rPr>
+                  <w:rFonts w:ascii="Cambria Math" w:eastAsiaTheme="minorEastAsia" w:hAnsi="Cambria Math"/>
+                  <w:i/>
+                </w:rPr>
+              </m:ctrlPr>
+            </m:naryPr>
+            <m:sub/>
+            <m:sup>
+              <m:r>
+                <w:rPr>
+                  <w:rFonts w:ascii="Cambria Math" w:eastAsiaTheme="minorEastAsia" w:hAnsi="Cambria Math"/>
+                </w:rPr>
+                <m:t>NC</m:t>
+              </m:r>
+            </m:sup>
+            <m:e>
+              <m:acc>
+                <m:accPr>
+                  <m:chr m:val="̇"/>
+                  <m:ctrlPr>
+                    <w:rPr>
+                      <w:rFonts w:ascii="Cambria Math" w:eastAsiaTheme="minorEastAsia" w:hAnsi="Cambria Math"/>
+                      <w:i/>
+                    </w:rPr>
+                  </m:ctrlPr>
+                </m:accPr>
+                <m:e>
+                  <m:sSub>
+                    <m:sSubPr>
+                      <m:ctrlPr>
+                        <w:rPr>
+                          <w:rFonts w:ascii="Cambria Math" w:eastAsiaTheme="minorEastAsia" w:hAnsi="Cambria Math"/>
+                          <w:i/>
+                        </w:rPr>
+                      </m:ctrlPr>
+                    </m:sSubPr>
+                    <m:e>
+                      <m:r>
+                        <w:rPr>
+                          <w:rFonts w:ascii="Cambria Math" w:eastAsiaTheme="minorEastAsia" w:hAnsi="Cambria Math"/>
+                        </w:rPr>
+                        <m:t>n</m:t>
+                      </m:r>
+                    </m:e>
+                    <m:sub>
+                      <m:r>
+                        <w:rPr>
+                          <w:rFonts w:ascii="Cambria Math" w:eastAsiaTheme="minorEastAsia" w:hAnsi="Cambria Math"/>
+                        </w:rPr>
+                        <m:t>ij</m:t>
+                      </m:r>
+                    </m:sub>
+                  </m:sSub>
+                </m:e>
+              </m:acc>
+              <m:r>
+                <w:rPr>
+                  <w:rFonts w:ascii="Cambria Math" w:eastAsiaTheme="minorEastAsia" w:hAnsi="Cambria Math"/>
+                </w:rPr>
+                <m:t xml:space="preserve"> </m:t>
+              </m:r>
+              <m:sSub>
+                <m:sSubPr>
+                  <m:ctrlPr>
+                    <w:rPr>
+                      <w:rFonts w:ascii="Cambria Math" w:eastAsiaTheme="minorEastAsia" w:hAnsi="Cambria Math"/>
+                      <w:i/>
+                    </w:rPr>
+                  </m:ctrlPr>
+                </m:sSubPr>
+                <m:e>
+                  <m:acc>
+                    <m:accPr>
+                      <m:ctrlPr>
+                        <w:rPr>
+                          <w:rFonts w:ascii="Cambria Math" w:eastAsiaTheme="minorEastAsia" w:hAnsi="Cambria Math"/>
+                          <w:i/>
+                        </w:rPr>
+                      </m:ctrlPr>
+                    </m:accPr>
+                    <m:e>
+                      <m:r>
+                        <w:rPr>
+                          <w:rFonts w:ascii="Cambria Math" w:eastAsiaTheme="minorEastAsia" w:hAnsi="Cambria Math"/>
+                        </w:rPr>
+                        <m:t>h</m:t>
+                      </m:r>
+                    </m:e>
+                  </m:acc>
+                </m:e>
+                <m:sub>
+                  <m:r>
+                    <w:rPr>
+                      <w:rFonts w:ascii="Cambria Math" w:eastAsiaTheme="minorEastAsia" w:hAnsi="Cambria Math"/>
+                    </w:rPr>
+                    <m:t>i</m:t>
+                  </m:r>
+                </m:sub>
+              </m:sSub>
+              <m:r>
+                <w:rPr>
+                  <w:rFonts w:ascii="Cambria Math" w:eastAsiaTheme="minorEastAsia" w:hAnsi="Cambria Math"/>
+                </w:rPr>
+                <m:t>(T,P,y)</m:t>
+              </m:r>
+            </m:e>
+          </m:nary>
+          <m:r>
+            <w:rPr>
+              <w:rFonts w:ascii="Cambria Math" w:hAnsi="Cambria Math"/>
+            </w:rPr>
+            <m:t>=∑</m:t>
+          </m:r>
+          <m:sSub>
+            <m:sSubPr>
+              <m:ctrlPr>
+                <w:rPr>
+                  <w:rFonts w:ascii="Cambria Math" w:hAnsi="Cambria Math"/>
+                  <w:i/>
+                </w:rPr>
+              </m:ctrlPr>
+            </m:sSubPr>
+            <m:e>
+              <m:r>
+                <w:rPr>
+                  <w:rFonts w:ascii="Cambria Math" w:hAnsi="Cambria Math"/>
+                </w:rPr>
+                <m:t>n</m:t>
+              </m:r>
+            </m:e>
+            <m:sub>
+              <m:r>
+                <w:rPr>
+                  <w:rFonts w:ascii="Cambria Math" w:hAnsi="Cambria Math"/>
+                </w:rPr>
+                <m:t>ij</m:t>
+              </m:r>
+            </m:sub>
+          </m:sSub>
+          <m:sSub>
+            <m:sSubPr>
+              <m:ctrlPr>
+                <w:rPr>
+                  <w:rFonts w:ascii="Cambria Math" w:hAnsi="Cambria Math"/>
+                  <w:i/>
+                </w:rPr>
+              </m:ctrlPr>
+            </m:sSubPr>
+            <m:e>
+              <m:r>
+                <w:rPr>
+                  <w:rFonts w:ascii="Cambria Math" w:hAnsi="Cambria Math"/>
+                </w:rPr>
+                <m:t>h</m:t>
+              </m:r>
+            </m:e>
+            <m:sub>
+              <m:r>
+                <w:rPr>
+                  <w:rFonts w:ascii="Cambria Math" w:hAnsi="Cambria Math"/>
+                </w:rPr>
+                <m:t>i</m:t>
+              </m:r>
+            </m:sub>
+          </m:sSub>
+          <m:d>
+            <m:dPr>
+              <m:ctrlPr>
+                <w:rPr>
+                  <w:rFonts w:ascii="Cambria Math" w:hAnsi="Cambria Math"/>
+                  <w:i/>
+                </w:rPr>
+              </m:ctrlPr>
+            </m:dPr>
+            <m:e>
+              <m:r>
+                <w:rPr>
+                  <w:rFonts w:ascii="Cambria Math" w:hAnsi="Cambria Math"/>
+                </w:rPr>
+                <m:t>T,P</m:t>
+              </m:r>
+            </m:e>
+          </m:d>
+          <m:r>
+            <w:rPr>
+              <w:rFonts w:ascii="Cambria Math" w:hAnsi="Cambria Math"/>
+            </w:rPr>
+            <m:t xml:space="preserve">   (for ideal mixture)</m:t>
+          </m:r>
+        </m:oMath>
+      </m:oMathPara>
+    </w:p>
+    <w:p>
+      <w:pPr>
+        <w:jc w:val="both"/>
+        <w:rPr>
+          <w:rFonts w:eastAsiaTheme="minorEastAsia"/>
+        </w:rPr>
+      </w:pPr>
+      <m:oMathPara>
+        <m:oMath>
+          <m:sSub>
+            <m:sSubPr>
+              <m:ctrlPr>
+                <w:rPr>
+                  <w:rFonts w:ascii="Cambria Math" w:eastAsiaTheme="minorEastAsia" w:hAnsi="Cambria Math"/>
+                  <w:i/>
+                </w:rPr>
+              </m:ctrlPr>
+            </m:sSubPr>
+            <m:e>
+              <m:r>
+                <w:rPr>
+                  <w:rFonts w:ascii="Cambria Math" w:eastAsiaTheme="minorEastAsia" w:hAnsi="Cambria Math"/>
+                </w:rPr>
+                <m:t>H</m:t>
+              </m:r>
+            </m:e>
+            <m:sub>
+              <m:r>
+                <w:rPr>
+                  <w:rFonts w:ascii="Cambria Math" w:eastAsiaTheme="minorEastAsia" w:hAnsi="Cambria Math"/>
+                </w:rPr>
+                <m:t>j</m:t>
+              </m:r>
+            </m:sub>
+          </m:sSub>
+          <m:r>
+            <w:rPr>
+              <w:rFonts w:ascii="Cambria Math" w:eastAsiaTheme="minorEastAsia" w:hAnsi="Cambria Math"/>
+            </w:rPr>
+            <m:t xml:space="preserve">= </m:t>
+          </m:r>
+          <m:nary>
+            <m:naryPr>
+              <m:chr m:val="∑"/>
+              <m:limLoc m:val="undOvr"/>
+              <m:subHide m:val="1"/>
+              <m:supHide m:val="1"/>
+              <m:ctrlPr>
+                <w:rPr>
+                  <w:rFonts w:ascii="Cambria Math" w:eastAsiaTheme="minorEastAsia" w:hAnsi="Cambria Math"/>
+                  <w:i/>
+                </w:rPr>
+              </m:ctrlPr>
+            </m:naryPr>
+            <m:sub/>
+            <m:sup/>
+            <m:e>
+              <m:sSub>
+                <m:sSubPr>
+                  <m:ctrlPr>
+                    <w:rPr>
+                      <w:rFonts w:ascii="Cambria Math" w:eastAsiaTheme="minorEastAsia" w:hAnsi="Cambria Math"/>
+                      <w:i/>
+                    </w:rPr>
+                  </m:ctrlPr>
+                </m:sSubPr>
+                <m:e>
+                  <m:r>
+                    <w:rPr>
+                      <w:rFonts w:ascii="Cambria Math" w:eastAsiaTheme="minorEastAsia" w:hAnsi="Cambria Math"/>
+                    </w:rPr>
+                    <m:t>n</m:t>
+                  </m:r>
+                </m:e>
+                <m:sub>
+                  <m:r>
+                    <w:rPr>
+                      <w:rFonts w:ascii="Cambria Math" w:eastAsiaTheme="minorEastAsia" w:hAnsi="Cambria Math"/>
+                    </w:rPr>
+                    <m:t>ij</m:t>
+                  </m:r>
+                </m:sub>
+              </m:sSub>
+            </m:e>
+          </m:nary>
+          <m:d>
+            <m:dPr>
+              <m:ctrlPr>
+                <w:rPr>
+                  <w:rFonts w:ascii="Cambria Math" w:eastAsiaTheme="minorEastAsia" w:hAnsi="Cambria Math"/>
+                  <w:i/>
+                </w:rPr>
+              </m:ctrlPr>
+            </m:dPr>
+            <m:e>
+              <m:sSubSup>
+                <m:sSubSupPr>
+                  <m:ctrlPr>
+                    <w:rPr>
+                      <w:rFonts w:ascii="Cambria Math" w:eastAsiaTheme="minorEastAsia" w:hAnsi="Cambria Math"/>
+                      <w:i/>
+                    </w:rPr>
+                  </m:ctrlPr>
+                </m:sSubSupPr>
+                <m:e>
+                  <m:r>
+                    <w:rPr>
+                      <w:rFonts w:ascii="Cambria Math" w:eastAsiaTheme="minorEastAsia" w:hAnsi="Cambria Math"/>
+                    </w:rPr>
+                    <m:t>h</m:t>
+                  </m:r>
+                </m:e>
+                <m:sub>
+                  <m:r>
+                    <w:rPr>
+                      <w:rFonts w:ascii="Cambria Math" w:eastAsiaTheme="minorEastAsia" w:hAnsi="Cambria Math"/>
+                    </w:rPr>
+                    <m:t>i</m:t>
+                  </m:r>
+                </m:sub>
+                <m:sup>
+                  <m:r>
+                    <w:rPr>
+                      <w:rFonts w:ascii="Cambria Math" w:eastAsiaTheme="minorEastAsia" w:hAnsi="Cambria Math"/>
+                    </w:rPr>
+                    <m:t>IG</m:t>
+                  </m:r>
+                </m:sup>
+              </m:sSubSup>
+              <m:d>
+                <m:dPr>
+                  <m:ctrlPr>
+                    <w:rPr>
+                      <w:rFonts w:ascii="Cambria Math" w:eastAsiaTheme="minorEastAsia" w:hAnsi="Cambria Math"/>
+                      <w:i/>
+                    </w:rPr>
+                  </m:ctrlPr>
+                </m:dPr>
+                <m:e>
+                  <m:r>
+                    <w:rPr>
+                      <w:rFonts w:ascii="Cambria Math" w:eastAsiaTheme="minorEastAsia" w:hAnsi="Cambria Math"/>
+                    </w:rPr>
+                    <m:t>T</m:t>
+                  </m:r>
+                </m:e>
+              </m:d>
+              <m:r>
+                <w:rPr>
+                  <w:rFonts w:ascii="Cambria Math" w:eastAsiaTheme="minorEastAsia" w:hAnsi="Cambria Math"/>
+                </w:rPr>
+                <m:t>+</m:t>
+              </m:r>
+              <m:sSup>
+                <m:sSupPr>
+                  <m:ctrlPr>
+                    <w:rPr>
+                      <w:rFonts w:ascii="Cambria Math" w:eastAsiaTheme="minorEastAsia" w:hAnsi="Cambria Math"/>
+                      <w:i/>
+                    </w:rPr>
+                  </m:ctrlPr>
+                </m:sSupPr>
+                <m:e>
+                  <m:r>
+                    <w:rPr>
+                      <w:rFonts w:ascii="Cambria Math" w:eastAsiaTheme="minorEastAsia" w:hAnsi="Cambria Math"/>
+                    </w:rPr>
+                    <m:t>h</m:t>
+                  </m:r>
+                </m:e>
+                <m:sup>
+                  <m:r>
+                    <w:rPr>
+                      <w:rFonts w:ascii="Cambria Math" w:eastAsiaTheme="minorEastAsia" w:hAnsi="Cambria Math"/>
+                    </w:rPr>
+                    <m:t>R</m:t>
+                  </m:r>
+                </m:sup>
+              </m:sSup>
+              <m:d>
+                <m:dPr>
+                  <m:ctrlPr>
+                    <w:rPr>
+                      <w:rFonts w:ascii="Cambria Math" w:eastAsiaTheme="minorEastAsia" w:hAnsi="Cambria Math"/>
+                      <w:i/>
+                    </w:rPr>
+                  </m:ctrlPr>
+                </m:dPr>
+                <m:e>
+                  <m:r>
+                    <w:rPr>
+                      <w:rFonts w:ascii="Cambria Math" w:eastAsiaTheme="minorEastAsia" w:hAnsi="Cambria Math"/>
+                    </w:rPr>
+                    <m:t>T,P</m:t>
+                  </m:r>
+                </m:e>
+              </m:d>
+            </m:e>
+          </m:d>
+        </m:oMath>
+      </m:oMathPara>
+    </w:p>
+    <w:p>
+      <w:pPr>
+        <w:jc w:val="both"/>
+        <w:rPr>
+          <w:rFonts w:eastAsiaTheme="minorEastAsia"/>
+        </w:rPr>
+      </w:pPr>
+      <w:r>
+        <w:rPr>
+          <w:rFonts w:eastAsiaTheme="minorEastAsia"/>
+        </w:rPr>
+        <w:t>The term h</w:t>
+      </w:r>
+      <w:r>
+        <w:rPr>
+          <w:rFonts w:eastAsiaTheme="minorEastAsia"/>
+          <w:vertAlign w:val="superscript"/>
+        </w:rPr>
+        <w:t>R</w:t>
+      </w:r>
+      <w:r>
+        <w:rPr>
+          <w:rFonts w:eastAsiaTheme="minorEastAsia"/>
+        </w:rPr>
+        <w:t xml:space="preserve"> refers to residual enthalpy and in general, we will neglect from calculating it! Moreover, the above equation will be converted to:</w:t>
+      </w:r>
+    </w:p>
+    <w:p>
+      <w:pPr>
+        <w:jc w:val="both"/>
+        <w:rPr>
+          <w:rFonts w:eastAsiaTheme="minorEastAsia"/>
+        </w:rPr>
+      </w:pPr>
+      <m:oMathPara>
+        <m:oMath>
+          <m:sSub>
+            <m:sSubPr>
+              <m:ctrlPr>
+                <w:rPr>
+                  <w:rFonts w:ascii="Cambria Math" w:eastAsiaTheme="minorEastAsia" w:hAnsi="Cambria Math"/>
+                  <w:i/>
+                </w:rPr>
+              </m:ctrlPr>
+            </m:sSubPr>
+            <m:e>
+              <m:r>
+                <w:rPr>
+                  <w:rFonts w:ascii="Cambria Math" w:eastAsiaTheme="minorEastAsia" w:hAnsi="Cambria Math"/>
+                </w:rPr>
+                <m:t>H</m:t>
+              </m:r>
+            </m:e>
+            <m:sub>
+              <m:r>
+                <w:rPr>
+                  <w:rFonts w:ascii="Cambria Math" w:eastAsiaTheme="minorEastAsia" w:hAnsi="Cambria Math"/>
+                </w:rPr>
+                <m:t>j</m:t>
+              </m:r>
+            </m:sub>
+          </m:sSub>
+          <m:r>
+            <w:rPr>
+              <w:rFonts w:ascii="Cambria Math" w:eastAsiaTheme="minorEastAsia" w:hAnsi="Cambria Math"/>
+            </w:rPr>
+            <m:t xml:space="preserve">= </m:t>
+          </m:r>
+          <m:nary>
+            <m:naryPr>
+              <m:chr m:val="∑"/>
+              <m:limLoc m:val="undOvr"/>
+              <m:subHide m:val="1"/>
+              <m:supHide m:val="1"/>
+              <m:ctrlPr>
+                <w:rPr>
+                  <w:rFonts w:ascii="Cambria Math" w:eastAsiaTheme="minorEastAsia" w:hAnsi="Cambria Math"/>
+                  <w:i/>
+                </w:rPr>
+              </m:ctrlPr>
+            </m:naryPr>
+            <m:sub/>
+            <m:sup/>
+            <m:e>
+              <m:acc>
+                <m:accPr>
+                  <m:chr m:val="̇"/>
+                  <m:ctrlPr>
+                    <w:rPr>
+                      <w:rFonts w:ascii="Cambria Math" w:eastAsiaTheme="minorEastAsia" w:hAnsi="Cambria Math"/>
+                      <w:i/>
+                    </w:rPr>
+                  </m:ctrlPr>
+                </m:accPr>
+                <m:e>
+                  <m:sSub>
+                    <m:sSubPr>
+                      <m:ctrlPr>
+                        <w:rPr>
+                          <w:rFonts w:ascii="Cambria Math" w:eastAsiaTheme="minorEastAsia" w:hAnsi="Cambria Math"/>
+                          <w:i/>
+                        </w:rPr>
+                      </m:ctrlPr>
+                    </m:sSubPr>
+                    <m:e>
+                      <m:r>
+                        <w:rPr>
+                          <w:rFonts w:ascii="Cambria Math" w:eastAsiaTheme="minorEastAsia" w:hAnsi="Cambria Math"/>
+                        </w:rPr>
+                        <m:t>n</m:t>
+                      </m:r>
+                    </m:e>
+                    <m:sub>
+                      <m:r>
+                        <w:rPr>
+                          <w:rFonts w:ascii="Cambria Math" w:eastAsiaTheme="minorEastAsia" w:hAnsi="Cambria Math"/>
+                        </w:rPr>
+                        <m:t>ij</m:t>
+                      </m:r>
+                    </m:sub>
+                  </m:sSub>
+                </m:e>
+              </m:acc>
+            </m:e>
+          </m:nary>
+          <m:d>
+            <m:dPr>
+              <m:ctrlPr>
+                <w:rPr>
+                  <w:rFonts w:ascii="Cambria Math" w:eastAsiaTheme="minorEastAsia" w:hAnsi="Cambria Math"/>
+                  <w:i/>
+                </w:rPr>
+              </m:ctrlPr>
+            </m:dPr>
+            <m:e>
+              <m:sSubSup>
+                <m:sSubSupPr>
+                  <m:ctrlPr>
+                    <w:rPr>
+                      <w:rFonts w:ascii="Cambria Math" w:eastAsiaTheme="minorEastAsia" w:hAnsi="Cambria Math"/>
+                      <w:i/>
+                    </w:rPr>
+                  </m:ctrlPr>
+                </m:sSubSupPr>
+                <m:e>
+                  <m:r>
+                    <w:rPr>
+                      <w:rFonts w:ascii="Cambria Math" w:eastAsiaTheme="minorEastAsia" w:hAnsi="Cambria Math"/>
+                    </w:rPr>
+                    <m:t>h</m:t>
+                  </m:r>
+                </m:e>
+                <m:sub>
+                  <m:r>
+                    <w:rPr>
+                      <w:rFonts w:ascii="Cambria Math" w:eastAsiaTheme="minorEastAsia" w:hAnsi="Cambria Math"/>
+                    </w:rPr>
+                    <m:t>ref</m:t>
+                  </m:r>
+                </m:sub>
+                <m:sup>
+                  <m:r>
+                    <w:rPr>
+                      <w:rFonts w:ascii="Cambria Math" w:eastAsiaTheme="minorEastAsia" w:hAnsi="Cambria Math"/>
+                    </w:rPr>
+                    <m:t>0</m:t>
+                  </m:r>
+                </m:sup>
+              </m:sSubSup>
+              <m:r>
+                <w:rPr>
+                  <w:rFonts w:ascii="Cambria Math" w:eastAsiaTheme="minorEastAsia" w:hAnsi="Cambria Math"/>
+                </w:rPr>
+                <m:t xml:space="preserve">+ </m:t>
+              </m:r>
+              <m:nary>
+                <m:naryPr>
+                  <m:limLoc m:val="subSup"/>
+                  <m:ctrlPr>
+                    <w:rPr>
+                      <w:rFonts w:ascii="Cambria Math" w:eastAsiaTheme="minorEastAsia" w:hAnsi="Cambria Math"/>
+                      <w:i/>
+                    </w:rPr>
+                  </m:ctrlPr>
+                </m:naryPr>
+                <m:sub>
+                  <m:sSub>
+                    <m:sSubPr>
+                      <m:ctrlPr>
+                        <w:rPr>
+                          <w:rFonts w:ascii="Cambria Math" w:eastAsiaTheme="minorEastAsia" w:hAnsi="Cambria Math"/>
+                          <w:i/>
+                        </w:rPr>
+                      </m:ctrlPr>
+                    </m:sSubPr>
+                    <m:e>
+                      <m:r>
+                        <w:rPr>
+                          <w:rFonts w:ascii="Cambria Math" w:eastAsiaTheme="minorEastAsia" w:hAnsi="Cambria Math"/>
+                        </w:rPr>
+                        <m:t>T</m:t>
+                      </m:r>
+                    </m:e>
+                    <m:sub>
+                      <m:r>
+                        <w:rPr>
+                          <w:rFonts w:ascii="Cambria Math" w:eastAsiaTheme="minorEastAsia" w:hAnsi="Cambria Math"/>
+                        </w:rPr>
+                        <m:t>ref</m:t>
+                      </m:r>
+                    </m:sub>
+                  </m:sSub>
+                </m:sub>
+                <m:sup>
+                  <m:sSub>
+                    <m:sSubPr>
+                      <m:ctrlPr>
+                        <w:rPr>
+                          <w:rFonts w:ascii="Cambria Math" w:eastAsiaTheme="minorEastAsia" w:hAnsi="Cambria Math"/>
+                          <w:i/>
+                        </w:rPr>
+                      </m:ctrlPr>
+                    </m:sSubPr>
+                    <m:e>
+                      <m:r>
+                        <w:rPr>
+                          <w:rFonts w:ascii="Cambria Math" w:eastAsiaTheme="minorEastAsia" w:hAnsi="Cambria Math"/>
+                        </w:rPr>
+                        <m:t>T</m:t>
+                      </m:r>
+                    </m:e>
+                    <m:sub>
+                      <m:r>
+                        <w:rPr>
+                          <w:rFonts w:ascii="Cambria Math" w:eastAsiaTheme="minorEastAsia" w:hAnsi="Cambria Math"/>
+                        </w:rPr>
+                        <m:t>j</m:t>
+                      </m:r>
+                    </m:sub>
+                  </m:sSub>
+                </m:sup>
+                <m:e>
+                  <m:sSub>
+                    <m:sSubPr>
+                      <m:ctrlPr>
+                        <w:rPr>
+                          <w:rFonts w:ascii="Cambria Math" w:eastAsiaTheme="minorEastAsia" w:hAnsi="Cambria Math"/>
+                          <w:i/>
+                        </w:rPr>
+                      </m:ctrlPr>
+                    </m:sSubPr>
+                    <m:e>
+                      <m:r>
+                        <w:rPr>
+                          <w:rFonts w:ascii="Cambria Math" w:eastAsiaTheme="minorEastAsia" w:hAnsi="Cambria Math"/>
+                        </w:rPr>
+                        <m:t>C</m:t>
+                      </m:r>
+                    </m:e>
+                    <m:sub>
+                      <m:r>
+                        <w:rPr>
+                          <w:rFonts w:ascii="Cambria Math" w:eastAsiaTheme="minorEastAsia" w:hAnsi="Cambria Math"/>
+                        </w:rPr>
+                        <m:t>P</m:t>
+                      </m:r>
+                    </m:sub>
+                  </m:sSub>
+                  <m:r>
+                    <w:rPr>
+                      <w:rFonts w:ascii="Cambria Math" w:eastAsiaTheme="minorEastAsia" w:hAnsi="Cambria Math"/>
+                    </w:rPr>
+                    <m:t xml:space="preserve"> dT</m:t>
+                  </m:r>
+                </m:e>
+              </m:nary>
+            </m:e>
+          </m:d>
+          <m:r>
+            <w:rPr>
+              <w:rFonts w:ascii="Cambria Math" w:eastAsiaTheme="minorEastAsia" w:hAnsi="Cambria Math"/>
+            </w:rPr>
+            <m:t xml:space="preserve">= </m:t>
+          </m:r>
+          <m:nary>
+            <m:naryPr>
+              <m:chr m:val="∑"/>
+              <m:limLoc m:val="undOvr"/>
+              <m:subHide m:val="1"/>
+              <m:supHide m:val="1"/>
+              <m:ctrlPr>
+                <w:rPr>
+                  <w:rFonts w:ascii="Cambria Math" w:eastAsiaTheme="minorEastAsia" w:hAnsi="Cambria Math"/>
+                  <w:i/>
+                </w:rPr>
+              </m:ctrlPr>
+            </m:naryPr>
+            <m:sub/>
+            <m:sup/>
+            <m:e>
+              <m:acc>
+                <m:accPr>
+                  <m:chr m:val="̇"/>
+                  <m:ctrlPr>
+                    <w:rPr>
+                      <w:rFonts w:ascii="Cambria Math" w:eastAsiaTheme="minorEastAsia" w:hAnsi="Cambria Math"/>
+                      <w:i/>
+                    </w:rPr>
+                  </m:ctrlPr>
+                </m:accPr>
+                <m:e>
+                  <m:sSub>
+                    <m:sSubPr>
+                      <m:ctrlPr>
+                        <w:rPr>
+                          <w:rFonts w:ascii="Cambria Math" w:eastAsiaTheme="minorEastAsia" w:hAnsi="Cambria Math"/>
+                          <w:i/>
+                        </w:rPr>
+                      </m:ctrlPr>
+                    </m:sSubPr>
+                    <m:e>
+                      <m:r>
+                        <w:rPr>
+                          <w:rFonts w:ascii="Cambria Math" w:eastAsiaTheme="minorEastAsia" w:hAnsi="Cambria Math"/>
+                        </w:rPr>
+                        <m:t>n</m:t>
+                      </m:r>
+                    </m:e>
+                    <m:sub>
+                      <m:r>
+                        <w:rPr>
+                          <w:rFonts w:ascii="Cambria Math" w:eastAsiaTheme="minorEastAsia" w:hAnsi="Cambria Math"/>
+                        </w:rPr>
+                        <m:t>ij</m:t>
+                      </m:r>
+                    </m:sub>
+                  </m:sSub>
+                </m:e>
+              </m:acc>
+            </m:e>
+          </m:nary>
+          <m:d>
+            <m:dPr>
+              <m:ctrlPr>
+                <w:rPr>
+                  <w:rFonts w:ascii="Cambria Math" w:eastAsiaTheme="minorEastAsia" w:hAnsi="Cambria Math"/>
+                  <w:i/>
+                </w:rPr>
+              </m:ctrlPr>
+            </m:dPr>
+            <m:e>
+              <m:r>
+                <w:rPr>
+                  <w:rFonts w:ascii="Cambria Math" w:eastAsiaTheme="minorEastAsia" w:hAnsi="Cambria Math"/>
+                </w:rPr>
+                <m:t>∆</m:t>
+              </m:r>
+              <m:sSubSup>
+                <m:sSubSupPr>
+                  <m:ctrlPr>
+                    <w:rPr>
+                      <w:rFonts w:ascii="Cambria Math" w:eastAsiaTheme="minorEastAsia" w:hAnsi="Cambria Math"/>
+                      <w:i/>
+                    </w:rPr>
+                  </m:ctrlPr>
+                </m:sSubSupPr>
+                <m:e>
+                  <m:r>
+                    <w:rPr>
+                      <w:rFonts w:ascii="Cambria Math" w:eastAsiaTheme="minorEastAsia" w:hAnsi="Cambria Math"/>
+                    </w:rPr>
+                    <m:t>H</m:t>
+                  </m:r>
+                </m:e>
+                <m:sub>
+                  <m:r>
+                    <w:rPr>
+                      <w:rFonts w:ascii="Cambria Math" w:eastAsiaTheme="minorEastAsia" w:hAnsi="Cambria Math"/>
+                    </w:rPr>
+                    <m:t>ref</m:t>
+                  </m:r>
+                </m:sub>
+                <m:sup>
+                  <m:r>
+                    <w:rPr>
+                      <w:rFonts w:ascii="Cambria Math" w:eastAsiaTheme="minorEastAsia" w:hAnsi="Cambria Math"/>
+                    </w:rPr>
+                    <m:t>0</m:t>
+                  </m:r>
+                </m:sup>
+              </m:sSubSup>
+              <m:d>
+                <m:dPr>
+                  <m:ctrlPr>
+                    <w:rPr>
+                      <w:rFonts w:ascii="Cambria Math" w:eastAsiaTheme="minorEastAsia" w:hAnsi="Cambria Math"/>
+                      <w:i/>
+                    </w:rPr>
+                  </m:ctrlPr>
+                </m:dPr>
+                <m:e>
+                  <m:r>
+                    <w:rPr>
+                      <w:rFonts w:ascii="Cambria Math" w:eastAsiaTheme="minorEastAsia" w:hAnsi="Cambria Math"/>
+                    </w:rPr>
+                    <m:t>298</m:t>
+                  </m:r>
+                </m:e>
+              </m:d>
+              <m:r>
+                <w:rPr>
+                  <w:rFonts w:ascii="Cambria Math" w:eastAsiaTheme="minorEastAsia" w:hAnsi="Cambria Math"/>
+                </w:rPr>
+                <m:t xml:space="preserve">+ </m:t>
+              </m:r>
+              <m:nary>
+                <m:naryPr>
+                  <m:limLoc m:val="subSup"/>
+                  <m:ctrlPr>
+                    <w:rPr>
+                      <w:rFonts w:ascii="Cambria Math" w:eastAsiaTheme="minorEastAsia" w:hAnsi="Cambria Math"/>
+                      <w:i/>
+                    </w:rPr>
+                  </m:ctrlPr>
+                </m:naryPr>
+                <m:sub>
+                  <m:sSub>
+                    <m:sSubPr>
+                      <m:ctrlPr>
+                        <w:rPr>
+                          <w:rFonts w:ascii="Cambria Math" w:eastAsiaTheme="minorEastAsia" w:hAnsi="Cambria Math"/>
+                          <w:i/>
+                        </w:rPr>
+                      </m:ctrlPr>
+                    </m:sSubPr>
+                    <m:e>
+                      <m:r>
+                        <w:rPr>
+                          <w:rFonts w:ascii="Cambria Math" w:eastAsiaTheme="minorEastAsia" w:hAnsi="Cambria Math"/>
+                        </w:rPr>
+                        <m:t>T</m:t>
+                      </m:r>
+                    </m:e>
+                    <m:sub>
+                      <m:r>
+                        <w:rPr>
+                          <w:rFonts w:ascii="Cambria Math" w:eastAsiaTheme="minorEastAsia" w:hAnsi="Cambria Math"/>
+                        </w:rPr>
+                        <m:t>ref</m:t>
+                      </m:r>
+                    </m:sub>
+                  </m:sSub>
+                </m:sub>
+                <m:sup>
+                  <m:sSub>
+                    <m:sSubPr>
+                      <m:ctrlPr>
+                        <w:rPr>
+                          <w:rFonts w:ascii="Cambria Math" w:eastAsiaTheme="minorEastAsia" w:hAnsi="Cambria Math"/>
+                          <w:i/>
+                        </w:rPr>
+                      </m:ctrlPr>
+                    </m:sSubPr>
+                    <m:e>
+                      <m:r>
+                        <w:rPr>
+                          <w:rFonts w:ascii="Cambria Math" w:eastAsiaTheme="minorEastAsia" w:hAnsi="Cambria Math"/>
+                        </w:rPr>
+                        <m:t>T</m:t>
+                      </m:r>
+                    </m:e>
+                    <m:sub>
+                      <m:r>
+                        <w:rPr>
+                          <w:rFonts w:ascii="Cambria Math" w:eastAsiaTheme="minorEastAsia" w:hAnsi="Cambria Math"/>
+                        </w:rPr>
+                        <m:t>j</m:t>
+                      </m:r>
+                    </m:sub>
+                  </m:sSub>
+                </m:sup>
+                <m:e>
+                  <m:sSub>
+                    <m:sSubPr>
+                      <m:ctrlPr>
+                        <w:rPr>
+                          <w:rFonts w:ascii="Cambria Math" w:eastAsiaTheme="minorEastAsia" w:hAnsi="Cambria Math"/>
+                          <w:i/>
+                        </w:rPr>
+                      </m:ctrlPr>
+                    </m:sSubPr>
+                    <m:e>
+                      <m:r>
+                        <w:rPr>
+                          <w:rFonts w:ascii="Cambria Math" w:eastAsiaTheme="minorEastAsia" w:hAnsi="Cambria Math"/>
+                        </w:rPr>
+                        <m:t>C</m:t>
+                      </m:r>
+                    </m:e>
+                    <m:sub>
+                      <m:r>
+                        <w:rPr>
+                          <w:rFonts w:ascii="Cambria Math" w:eastAsiaTheme="minorEastAsia" w:hAnsi="Cambria Math"/>
+                        </w:rPr>
+                        <m:t>P</m:t>
+                      </m:r>
+                    </m:sub>
+                  </m:sSub>
+                  <m:r>
+                    <w:rPr>
+                      <w:rFonts w:ascii="Cambria Math" w:eastAsiaTheme="minorEastAsia" w:hAnsi="Cambria Math"/>
+                    </w:rPr>
+                    <m:t xml:space="preserve"> dT</m:t>
+                  </m:r>
+                </m:e>
+              </m:nary>
+            </m:e>
+          </m:d>
+        </m:oMath>
+      </m:oMathPara>
+    </w:p>
+    <w:p>
+      <w:pPr>
+        <w:jc w:val="both"/>
+        <w:rPr>
+          <w:rFonts w:eastAsiaTheme="minorEastAsia"/>
+          <w:b/>
+          <w:bCs/>
+        </w:rPr>
+      </w:pPr>
+      <w:r>
+        <w:rPr>
+          <w:rFonts w:eastAsiaTheme="minorEastAsia"/>
+          <w:b/>
+          <w:bCs/>
+        </w:rPr>
+        <w:t>The final part is to calculate the conversion through 2 reactors!</w:t>
+      </w:r>
+    </w:p>
+    <w:p>
+      <w:pPr>
+        <w:jc w:val="both"/>
+        <w:rPr>
+          <w:rFonts w:eastAsiaTheme="minorEastAsia"/>
+        </w:rPr>
+      </w:pPr>
+      <m:oMathPara>
+        <m:oMath>
+          <m:sSub>
+            <m:sSubPr>
+              <m:ctrlPr>
+                <w:rPr>
+                  <w:rFonts w:ascii="Cambria Math" w:eastAsiaTheme="minorEastAsia" w:hAnsi="Cambria Math"/>
+                  <w:i/>
+                </w:rPr>
+              </m:ctrlPr>
+            </m:sSubPr>
+            <m:e>
+              <m:r>
+                <w:rPr>
+                  <w:rFonts w:ascii="Cambria Math" w:eastAsiaTheme="minorEastAsia" w:hAnsi="Cambria Math"/>
+                </w:rPr>
+                <m:t>X</m:t>
+              </m:r>
+            </m:e>
+            <m:sub>
+              <m:sSub>
+                <m:sSubPr>
+                  <m:ctrlPr>
+                    <w:rPr>
+                      <w:rFonts w:ascii="Cambria Math" w:eastAsiaTheme="minorEastAsia" w:hAnsi="Cambria Math"/>
+                      <w:i/>
+                    </w:rPr>
+                  </m:ctrlPr>
+                </m:sSubPr>
+                <m:e>
+                  <m:r>
+                    <w:rPr>
+                      <w:rFonts w:ascii="Cambria Math" w:eastAsiaTheme="minorEastAsia" w:hAnsi="Cambria Math"/>
+                    </w:rPr>
+                    <m:t>R</m:t>
+                  </m:r>
+                </m:e>
+                <m:sub>
+                  <m:r>
+                    <w:rPr>
+                      <w:rFonts w:ascii="Cambria Math" w:eastAsiaTheme="minorEastAsia" w:hAnsi="Cambria Math"/>
+                    </w:rPr>
+                    <m:t>1</m:t>
+                  </m:r>
+                </m:sub>
+              </m:sSub>
+              <m:r>
+                <w:rPr>
+                  <w:rFonts w:ascii="Cambria Math" w:eastAsiaTheme="minorEastAsia" w:hAnsi="Cambria Math"/>
+                </w:rPr>
+                <m:t>, COX</m:t>
+              </m:r>
+            </m:sub>
+          </m:sSub>
+          <m:r>
+            <w:rPr>
+              <w:rFonts w:ascii="Cambria Math" w:eastAsiaTheme="minorEastAsia" w:hAnsi="Cambria Math"/>
+            </w:rPr>
+            <m:t>=1-</m:t>
+          </m:r>
+          <m:f>
+            <m:fPr>
+              <m:ctrlPr>
+                <w:rPr>
+                  <w:rFonts w:ascii="Cambria Math" w:eastAsiaTheme="minorEastAsia" w:hAnsi="Cambria Math"/>
+                  <w:i/>
+                </w:rPr>
+              </m:ctrlPr>
+            </m:fPr>
+            <m:num>
+              <m:sSub>
+                <m:sSubPr>
+                  <m:ctrlPr>
+                    <w:rPr>
+                      <w:rFonts w:ascii="Cambria Math" w:eastAsiaTheme="minorEastAsia" w:hAnsi="Cambria Math"/>
+                      <w:i/>
+                    </w:rPr>
+                  </m:ctrlPr>
+                </m:sSubPr>
+                <m:e>
+                  <m:r>
+                    <w:rPr>
+                      <w:rFonts w:ascii="Cambria Math" w:eastAsiaTheme="minorEastAsia" w:hAnsi="Cambria Math"/>
+                    </w:rPr>
+                    <m:t>n</m:t>
+                  </m:r>
+                </m:e>
+                <m:sub>
+                  <m:r>
+                    <w:rPr>
+                      <w:rFonts w:ascii="Cambria Math" w:eastAsiaTheme="minorEastAsia" w:hAnsi="Cambria Math"/>
+                    </w:rPr>
+                    <m:t>2,CO</m:t>
+                  </m:r>
+                </m:sub>
+              </m:sSub>
+              <m:r>
+                <w:rPr>
+                  <w:rFonts w:ascii="Cambria Math" w:eastAsiaTheme="minorEastAsia" w:hAnsi="Cambria Math"/>
+                </w:rPr>
+                <m:t>+</m:t>
+              </m:r>
+              <m:sSub>
+                <m:sSubPr>
+                  <m:ctrlPr>
+                    <w:rPr>
+                      <w:rFonts w:ascii="Cambria Math" w:eastAsiaTheme="minorEastAsia" w:hAnsi="Cambria Math"/>
+                      <w:i/>
+                    </w:rPr>
+                  </m:ctrlPr>
+                </m:sSubPr>
+                <m:e>
+                  <m:r>
+                    <w:rPr>
+                      <w:rFonts w:ascii="Cambria Math" w:eastAsiaTheme="minorEastAsia" w:hAnsi="Cambria Math"/>
+                    </w:rPr>
+                    <m:t>n</m:t>
+                  </m:r>
+                </m:e>
+                <m:sub>
+                  <m:r>
+                    <w:rPr>
+                      <w:rFonts w:ascii="Cambria Math" w:eastAsiaTheme="minorEastAsia" w:hAnsi="Cambria Math"/>
+                    </w:rPr>
+                    <m:t>2,C</m:t>
+                  </m:r>
+                  <m:sSub>
+                    <m:sSubPr>
+                      <m:ctrlPr>
+                        <w:rPr>
+                          <w:rFonts w:ascii="Cambria Math" w:eastAsiaTheme="minorEastAsia" w:hAnsi="Cambria Math"/>
+                          <w:i/>
+                        </w:rPr>
+                      </m:ctrlPr>
+                    </m:sSubPr>
+                    <m:e>
+                      <m:r>
+                        <w:rPr>
+                          <w:rFonts w:ascii="Cambria Math" w:eastAsiaTheme="minorEastAsia" w:hAnsi="Cambria Math"/>
+                        </w:rPr>
+                        <m:t>O</m:t>
+                      </m:r>
+                    </m:e>
+                    <m:sub>
+                      <m:r>
+                        <w:rPr>
+                          <w:rFonts w:ascii="Cambria Math" w:eastAsiaTheme="minorEastAsia" w:hAnsi="Cambria Math"/>
+                        </w:rPr>
+                        <m:t>2</m:t>
+                      </m:r>
+                    </m:sub>
+                  </m:sSub>
+                </m:sub>
+              </m:sSub>
+            </m:num>
+            <m:den>
+              <m:sSub>
+                <m:sSubPr>
+                  <m:ctrlPr>
+                    <w:rPr>
+                      <w:rFonts w:ascii="Cambria Math" w:eastAsiaTheme="minorEastAsia" w:hAnsi="Cambria Math"/>
+                      <w:i/>
+                    </w:rPr>
+                  </m:ctrlPr>
+                </m:sSubPr>
+                <m:e>
+                  <m:r>
+                    <w:rPr>
+                      <w:rFonts w:ascii="Cambria Math" w:eastAsiaTheme="minorEastAsia" w:hAnsi="Cambria Math"/>
+                    </w:rPr>
+                    <m:t>n</m:t>
+                  </m:r>
+                </m:e>
+                <m:sub>
+                  <m:r>
+                    <w:rPr>
+                      <w:rFonts w:ascii="Cambria Math" w:eastAsiaTheme="minorEastAsia" w:hAnsi="Cambria Math"/>
+                    </w:rPr>
+                    <m:t>1,CO</m:t>
+                  </m:r>
+                </m:sub>
+              </m:sSub>
+              <m:r>
+                <w:rPr>
+                  <w:rFonts w:ascii="Cambria Math" w:eastAsiaTheme="minorEastAsia" w:hAnsi="Cambria Math"/>
+                </w:rPr>
+                <m:t>+</m:t>
+              </m:r>
+              <m:sSub>
+                <m:sSubPr>
+                  <m:ctrlPr>
+                    <w:rPr>
+                      <w:rFonts w:ascii="Cambria Math" w:eastAsiaTheme="minorEastAsia" w:hAnsi="Cambria Math"/>
+                      <w:i/>
+                    </w:rPr>
+                  </m:ctrlPr>
+                </m:sSubPr>
+                <m:e>
+                  <m:r>
+                    <w:rPr>
+                      <w:rFonts w:ascii="Cambria Math" w:eastAsiaTheme="minorEastAsia" w:hAnsi="Cambria Math"/>
+                    </w:rPr>
+                    <m:t>n</m:t>
+                  </m:r>
+                </m:e>
+                <m:sub>
+                  <m:r>
+                    <w:rPr>
+                      <w:rFonts w:ascii="Cambria Math" w:eastAsiaTheme="minorEastAsia" w:hAnsi="Cambria Math"/>
+                    </w:rPr>
+                    <m:t>1,CO2</m:t>
+                  </m:r>
+                </m:sub>
+              </m:sSub>
+            </m:den>
+          </m:f>
+        </m:oMath>
+      </m:oMathPara>
+    </w:p>
+    <w:p>
+      <w:pPr>
+        <w:jc w:val="both"/>
+        <w:rPr>
+          <w:rFonts w:eastAsiaTheme="minorEastAsia"/>
+        </w:rPr>
+      </w:pPr>
+      <m:oMathPara>
+        <m:oMath>
+          <m:sSub>
+            <m:sSubPr>
+              <m:ctrlPr>
+                <w:rPr>
+                  <w:rFonts w:ascii="Cambria Math" w:eastAsiaTheme="minorEastAsia" w:hAnsi="Cambria Math"/>
+                  <w:i/>
+                </w:rPr>
+              </m:ctrlPr>
+            </m:sSubPr>
+            <m:e>
+              <m:r>
+                <w:rPr>
+                  <w:rFonts w:ascii="Cambria Math" w:eastAsiaTheme="minorEastAsia" w:hAnsi="Cambria Math"/>
+                </w:rPr>
+                <m:t>X</m:t>
+              </m:r>
+            </m:e>
+            <m:sub>
+              <m:sSub>
+                <m:sSubPr>
+                  <m:ctrlPr>
+                    <w:rPr>
+                      <w:rFonts w:ascii="Cambria Math" w:eastAsiaTheme="minorEastAsia" w:hAnsi="Cambria Math"/>
+                      <w:i/>
+                    </w:rPr>
+                  </m:ctrlPr>
+                </m:sSubPr>
+                <m:e>
+                  <m:r>
+                    <w:rPr>
+                      <w:rFonts w:ascii="Cambria Math" w:eastAsiaTheme="minorEastAsia" w:hAnsi="Cambria Math"/>
+                    </w:rPr>
+                    <m:t>R</m:t>
+                  </m:r>
+                </m:e>
+                <m:sub>
+                  <m:r>
+                    <w:rPr>
+                      <w:rFonts w:ascii="Cambria Math" w:eastAsiaTheme="minorEastAsia" w:hAnsi="Cambria Math"/>
+                    </w:rPr>
+                    <m:t>2</m:t>
+                  </m:r>
+                </m:sub>
+              </m:sSub>
+              <m:r>
+                <w:rPr>
+                  <w:rFonts w:ascii="Cambria Math" w:eastAsiaTheme="minorEastAsia" w:hAnsi="Cambria Math"/>
+                </w:rPr>
+                <m:t>,COX</m:t>
+              </m:r>
+            </m:sub>
+          </m:sSub>
+          <m:r>
+            <w:rPr>
+              <w:rFonts w:ascii="Cambria Math" w:eastAsiaTheme="minorEastAsia" w:hAnsi="Cambria Math"/>
+            </w:rPr>
+            <m:t>=1-</m:t>
+          </m:r>
+          <m:f>
+            <m:fPr>
+              <m:ctrlPr>
+                <w:rPr>
+                  <w:rFonts w:ascii="Cambria Math" w:eastAsiaTheme="minorEastAsia" w:hAnsi="Cambria Math"/>
+                  <w:i/>
+                </w:rPr>
+              </m:ctrlPr>
+            </m:fPr>
+            <m:num>
+              <m:sSub>
+                <m:sSubPr>
+                  <m:ctrlPr>
+                    <w:rPr>
+                      <w:rFonts w:ascii="Cambria Math" w:eastAsiaTheme="minorEastAsia" w:hAnsi="Cambria Math"/>
+                      <w:i/>
+                    </w:rPr>
+                  </m:ctrlPr>
+                </m:sSubPr>
+                <m:e>
+                  <m:r>
+                    <w:rPr>
+                      <w:rFonts w:ascii="Cambria Math" w:eastAsiaTheme="minorEastAsia" w:hAnsi="Cambria Math"/>
+                    </w:rPr>
+                    <m:t>n</m:t>
+                  </m:r>
+                </m:e>
+                <m:sub>
+                  <m:r>
+                    <w:rPr>
+                      <w:rFonts w:ascii="Cambria Math" w:eastAsiaTheme="minorEastAsia" w:hAnsi="Cambria Math"/>
+                    </w:rPr>
+                    <m:t>4,CO</m:t>
+                  </m:r>
+                </m:sub>
+              </m:sSub>
+              <m:r>
+                <w:rPr>
+                  <w:rFonts w:ascii="Cambria Math" w:eastAsiaTheme="minorEastAsia" w:hAnsi="Cambria Math"/>
+                </w:rPr>
+                <m:t>+</m:t>
+              </m:r>
+              <m:sSub>
+                <m:sSubPr>
+                  <m:ctrlPr>
+                    <w:rPr>
+                      <w:rFonts w:ascii="Cambria Math" w:eastAsiaTheme="minorEastAsia" w:hAnsi="Cambria Math"/>
+                      <w:i/>
+                    </w:rPr>
+                  </m:ctrlPr>
+                </m:sSubPr>
+                <m:e>
+                  <m:r>
+                    <w:rPr>
+                      <w:rFonts w:ascii="Cambria Math" w:eastAsiaTheme="minorEastAsia" w:hAnsi="Cambria Math"/>
+                    </w:rPr>
+                    <m:t>n</m:t>
+                  </m:r>
+                </m:e>
+                <m:sub>
+                  <m:r>
+                    <w:rPr>
+                      <w:rFonts w:ascii="Cambria Math" w:eastAsiaTheme="minorEastAsia" w:hAnsi="Cambria Math"/>
+                    </w:rPr>
+                    <m:t>4,C</m:t>
+                  </m:r>
+                  <m:sSub>
+                    <m:sSubPr>
+                      <m:ctrlPr>
+                        <w:rPr>
+                          <w:rFonts w:ascii="Cambria Math" w:eastAsiaTheme="minorEastAsia" w:hAnsi="Cambria Math"/>
+                          <w:i/>
+                        </w:rPr>
+                      </m:ctrlPr>
+                    </m:sSubPr>
+                    <m:e>
+                      <m:r>
+                        <w:rPr>
+                          <w:rFonts w:ascii="Cambria Math" w:eastAsiaTheme="minorEastAsia" w:hAnsi="Cambria Math"/>
+                        </w:rPr>
+                        <m:t>O</m:t>
+                      </m:r>
+                    </m:e>
+                    <m:sub>
+                      <m:r>
+                        <w:rPr>
+                          <w:rFonts w:ascii="Cambria Math" w:eastAsiaTheme="minorEastAsia" w:hAnsi="Cambria Math"/>
+                        </w:rPr>
+                        <m:t>2</m:t>
+                      </m:r>
+                    </m:sub>
+                  </m:sSub>
+                </m:sub>
+              </m:sSub>
+            </m:num>
+            <m:den>
+              <m:sSub>
+                <m:sSubPr>
+                  <m:ctrlPr>
+                    <w:rPr>
+                      <w:rFonts w:ascii="Cambria Math" w:eastAsiaTheme="minorEastAsia" w:hAnsi="Cambria Math"/>
+                      <w:i/>
+                    </w:rPr>
+                  </m:ctrlPr>
+                </m:sSubPr>
+                <m:e>
+                  <m:r>
+                    <w:rPr>
+                      <w:rFonts w:ascii="Cambria Math" w:eastAsiaTheme="minorEastAsia" w:hAnsi="Cambria Math"/>
+                    </w:rPr>
+                    <m:t>n</m:t>
+                  </m:r>
+                </m:e>
+                <m:sub>
+                  <m:r>
+                    <w:rPr>
+                      <w:rFonts w:ascii="Cambria Math" w:eastAsiaTheme="minorEastAsia" w:hAnsi="Cambria Math"/>
+                    </w:rPr>
+                    <m:t>3,CO</m:t>
+                  </m:r>
+                </m:sub>
+              </m:sSub>
+              <m:r>
+                <w:rPr>
+                  <w:rFonts w:ascii="Cambria Math" w:eastAsiaTheme="minorEastAsia" w:hAnsi="Cambria Math"/>
+                </w:rPr>
+                <m:t>+</m:t>
+              </m:r>
+              <m:sSub>
+                <m:sSubPr>
+                  <m:ctrlPr>
+                    <w:rPr>
+                      <w:rFonts w:ascii="Cambria Math" w:eastAsiaTheme="minorEastAsia" w:hAnsi="Cambria Math"/>
+                      <w:i/>
+                    </w:rPr>
+                  </m:ctrlPr>
+                </m:sSubPr>
+                <m:e>
+                  <m:r>
+                    <w:rPr>
+                      <w:rFonts w:ascii="Cambria Math" w:eastAsiaTheme="minorEastAsia" w:hAnsi="Cambria Math"/>
+                    </w:rPr>
+                    <m:t>n</m:t>
+                  </m:r>
+                </m:e>
+                <m:sub>
+                  <m:r>
+                    <w:rPr>
+                      <w:rFonts w:ascii="Cambria Math" w:eastAsiaTheme="minorEastAsia" w:hAnsi="Cambria Math"/>
+                    </w:rPr>
+                    <m:t>3,C</m:t>
+                  </m:r>
+                  <m:sSub>
+                    <m:sSubPr>
+                      <m:ctrlPr>
+                        <w:rPr>
+                          <w:rFonts w:ascii="Cambria Math" w:eastAsiaTheme="minorEastAsia" w:hAnsi="Cambria Math"/>
+                          <w:i/>
+                        </w:rPr>
+                      </m:ctrlPr>
+                    </m:sSubPr>
+                    <m:e>
+                      <m:r>
+                        <w:rPr>
+                          <w:rFonts w:ascii="Cambria Math" w:eastAsiaTheme="minorEastAsia" w:hAnsi="Cambria Math"/>
+                        </w:rPr>
+                        <m:t>O</m:t>
+                      </m:r>
+                    </m:e>
+                    <m:sub>
+                      <m:r>
+                        <w:rPr>
+                          <w:rFonts w:ascii="Cambria Math" w:eastAsiaTheme="minorEastAsia" w:hAnsi="Cambria Math"/>
+                        </w:rPr>
+                        <m:t>2</m:t>
+                      </m:r>
+                    </m:sub>
+                  </m:sSub>
+                </m:sub>
+              </m:sSub>
+            </m:den>
+          </m:f>
+        </m:oMath>
+      </m:oMathPara>
+    </w:p>
+    <w:p>
+      <w:pPr>
+        <w:jc w:val="both"/>
+        <w:rPr>
+          <w:rFonts w:eastAsiaTheme="minorEastAsia"/>
+        </w:rPr>
+      </w:pPr>
+      <m:oMathPara>
+        <m:oMath>
+          <m:sSub>
+            <m:sSubPr>
+              <m:ctrlPr>
+                <w:rPr>
+                  <w:rFonts w:ascii="Cambria Math" w:eastAsiaTheme="minorEastAsia" w:hAnsi="Cambria Math"/>
+                  <w:i/>
+                </w:rPr>
+              </m:ctrlPr>
+            </m:sSubPr>
+            <m:e>
+              <m:r>
+                <w:rPr>
+                  <w:rFonts w:ascii="Cambria Math" w:eastAsiaTheme="minorEastAsia" w:hAnsi="Cambria Math"/>
+                </w:rPr>
+                <m:t>X</m:t>
+              </m:r>
+            </m:e>
+            <m:sub>
+              <m:r>
+                <w:rPr>
+                  <w:rFonts w:ascii="Cambria Math" w:eastAsiaTheme="minorEastAsia" w:hAnsi="Cambria Math"/>
+                </w:rPr>
+                <m:t>Overall,  COX</m:t>
+              </m:r>
+            </m:sub>
+          </m:sSub>
+          <m:r>
+            <w:rPr>
+              <w:rFonts w:ascii="Cambria Math" w:eastAsiaTheme="minorEastAsia" w:hAnsi="Cambria Math"/>
+            </w:rPr>
+            <m:t>=1-</m:t>
+          </m:r>
+          <m:f>
+            <m:fPr>
+              <m:ctrlPr>
+                <w:rPr>
+                  <w:rFonts w:ascii="Cambria Math" w:eastAsiaTheme="minorEastAsia" w:hAnsi="Cambria Math"/>
+                  <w:i/>
+                </w:rPr>
+              </m:ctrlPr>
+            </m:fPr>
+            <m:num>
+              <m:sSub>
+                <m:sSubPr>
+                  <m:ctrlPr>
+                    <w:rPr>
+                      <w:rFonts w:ascii="Cambria Math" w:eastAsiaTheme="minorEastAsia" w:hAnsi="Cambria Math"/>
+                      <w:i/>
+                    </w:rPr>
+                  </m:ctrlPr>
+                </m:sSubPr>
+                <m:e>
+                  <m:r>
+                    <w:rPr>
+                      <w:rFonts w:ascii="Cambria Math" w:eastAsiaTheme="minorEastAsia" w:hAnsi="Cambria Math"/>
+                    </w:rPr>
+                    <m:t>n</m:t>
+                  </m:r>
+                </m:e>
+                <m:sub>
+                  <m:r>
+                    <w:rPr>
+                      <w:rFonts w:ascii="Cambria Math" w:eastAsiaTheme="minorEastAsia" w:hAnsi="Cambria Math"/>
+                    </w:rPr>
+                    <m:t>4,CO</m:t>
+                  </m:r>
+                </m:sub>
+              </m:sSub>
+              <m:r>
+                <w:rPr>
+                  <w:rFonts w:ascii="Cambria Math" w:eastAsiaTheme="minorEastAsia" w:hAnsi="Cambria Math"/>
+                </w:rPr>
+                <m:t>+</m:t>
+              </m:r>
+              <m:sSub>
+                <m:sSubPr>
+                  <m:ctrlPr>
+                    <w:rPr>
+                      <w:rFonts w:ascii="Cambria Math" w:eastAsiaTheme="minorEastAsia" w:hAnsi="Cambria Math"/>
+                      <w:i/>
+                    </w:rPr>
+                  </m:ctrlPr>
+                </m:sSubPr>
+                <m:e>
+                  <m:r>
+                    <w:rPr>
+                      <w:rFonts w:ascii="Cambria Math" w:eastAsiaTheme="minorEastAsia" w:hAnsi="Cambria Math"/>
+                    </w:rPr>
+                    <m:t>n</m:t>
+                  </m:r>
+                </m:e>
+                <m:sub>
+                  <m:r>
+                    <w:rPr>
+                      <w:rFonts w:ascii="Cambria Math" w:eastAsiaTheme="minorEastAsia" w:hAnsi="Cambria Math"/>
+                    </w:rPr>
+                    <m:t>4,C</m:t>
+                  </m:r>
+                  <m:sSub>
+                    <m:sSubPr>
+                      <m:ctrlPr>
+                        <w:rPr>
+                          <w:rFonts w:ascii="Cambria Math" w:eastAsiaTheme="minorEastAsia" w:hAnsi="Cambria Math"/>
+                          <w:i/>
+                        </w:rPr>
+                      </m:ctrlPr>
+                    </m:sSubPr>
+                    <m:e>
+                      <m:r>
+                        <w:rPr>
+                          <w:rFonts w:ascii="Cambria Math" w:eastAsiaTheme="minorEastAsia" w:hAnsi="Cambria Math"/>
+                        </w:rPr>
+                        <m:t>O</m:t>
+                      </m:r>
+                    </m:e>
+                    <m:sub>
+                      <m:r>
+                        <w:rPr>
+                          <w:rFonts w:ascii="Cambria Math" w:eastAsiaTheme="minorEastAsia" w:hAnsi="Cambria Math"/>
+                        </w:rPr>
+                        <m:t>2</m:t>
+                      </m:r>
+                    </m:sub>
+                  </m:sSub>
+                </m:sub>
+              </m:sSub>
+            </m:num>
+            <m:den>
+              <m:sSub>
+                <m:sSubPr>
+                  <m:ctrlPr>
+                    <w:rPr>
+                      <w:rFonts w:ascii="Cambria Math" w:eastAsiaTheme="minorEastAsia" w:hAnsi="Cambria Math"/>
+                      <w:i/>
+                    </w:rPr>
+                  </m:ctrlPr>
+                </m:sSubPr>
+                <m:e>
+                  <m:r>
+                    <w:rPr>
+                      <w:rFonts w:ascii="Cambria Math" w:eastAsiaTheme="minorEastAsia" w:hAnsi="Cambria Math"/>
+                    </w:rPr>
+                    <m:t>n</m:t>
+                  </m:r>
+                </m:e>
+                <m:sub>
+                  <m:r>
+                    <w:rPr>
+                      <w:rFonts w:ascii="Cambria Math" w:eastAsiaTheme="minorEastAsia" w:hAnsi="Cambria Math"/>
+                    </w:rPr>
+                    <m:t>1,CO</m:t>
+                  </m:r>
+                </m:sub>
+              </m:sSub>
+              <m:r>
+                <w:rPr>
+                  <w:rFonts w:ascii="Cambria Math" w:eastAsiaTheme="minorEastAsia" w:hAnsi="Cambria Math"/>
+                </w:rPr>
+                <m:t>+</m:t>
+              </m:r>
+              <m:sSub>
+                <m:sSubPr>
+                  <m:ctrlPr>
+                    <w:rPr>
+                      <w:rFonts w:ascii="Cambria Math" w:eastAsiaTheme="minorEastAsia" w:hAnsi="Cambria Math"/>
+                      <w:i/>
+                    </w:rPr>
+                  </m:ctrlPr>
+                </m:sSubPr>
+                <m:e>
+                  <m:r>
+                    <w:rPr>
+                      <w:rFonts w:ascii="Cambria Math" w:eastAsiaTheme="minorEastAsia" w:hAnsi="Cambria Math"/>
+                    </w:rPr>
+                    <m:t>n</m:t>
+                  </m:r>
+                </m:e>
+                <m:sub>
+                  <m:r>
+                    <w:rPr>
+                      <w:rFonts w:ascii="Cambria Math" w:eastAsiaTheme="minorEastAsia" w:hAnsi="Cambria Math"/>
+                    </w:rPr>
+                    <m:t>1,C</m:t>
+                  </m:r>
+                  <m:sSub>
+                    <m:sSubPr>
+                      <m:ctrlPr>
+                        <w:rPr>
+                          <w:rFonts w:ascii="Cambria Math" w:eastAsiaTheme="minorEastAsia" w:hAnsi="Cambria Math"/>
+                          <w:i/>
+                        </w:rPr>
+                      </m:ctrlPr>
+                    </m:sSubPr>
+                    <m:e>
+                      <m:r>
+                        <w:rPr>
+                          <w:rFonts w:ascii="Cambria Math" w:eastAsiaTheme="minorEastAsia" w:hAnsi="Cambria Math"/>
+                        </w:rPr>
+                        <m:t>O</m:t>
+                      </m:r>
+                    </m:e>
+                    <m:sub>
+                      <m:r>
+                        <w:rPr>
+                          <w:rFonts w:ascii="Cambria Math" w:eastAsiaTheme="minorEastAsia" w:hAnsi="Cambria Math"/>
+                        </w:rPr>
+                        <m:t>2</m:t>
+                      </m:r>
+                    </m:sub>
+                  </m:sSub>
+                </m:sub>
+              </m:sSub>
+            </m:den>
+          </m:f>
+        </m:oMath>
+      </m:oMathPara>
+    </w:p>
+    <w:p>
+      <w:pPr>
+        <w:jc w:val="both"/>
+        <w:rPr>
+          <w:rFonts w:eastAsiaTheme="minorEastAsia"/>
+        </w:rPr>
+      </w:pPr>
     </w:p>
     <w:sectPr>
       <w:pgSz w:w="12240" w:h="15840"/>

</xml_diff>